<commit_message>
Adding 19-feb-2022 exam solutions.
</commit_message>
<xml_diff>
--- a/Exams/19-feb-2022/02.Library-Collection/02.Library-Collection.docx
+++ b/Exams/19-feb-2022/02.Library-Collection/02.Library-Collection.docx
@@ -4,7 +4,7 @@
   <w:body>
     <w:p>
       <w:pPr>
-        <w:pStyle w:val="2"/>
+        <w:pStyle w:val="Heading2"/>
         <w:numPr>
           <w:ilvl w:val="0"/>
           <w:numId w:val="0"/>
@@ -26,7 +26,7 @@
     </w:p>
     <w:p>
       <w:pPr>
-        <w:pStyle w:val="2"/>
+        <w:pStyle w:val="Heading2"/>
         <w:numPr>
           <w:ilvl w:val="0"/>
           <w:numId w:val="0"/>
@@ -191,12 +191,14 @@
         <w:spacing w:before="80" w:after="120" w:line="276" w:lineRule="auto"/>
         <w:rPr>
           <w:rFonts w:ascii="Calibri" w:eastAsia="Calibri" w:hAnsi="Calibri" w:cs="Times New Roman"/>
+          <w:color w:val="70AD47" w:themeColor="accent6"/>
           <w:lang w:val="en-US"/>
         </w:rPr>
       </w:pPr>
       <w:r>
         <w:rPr>
           <w:rFonts w:ascii="Calibri" w:eastAsia="Calibri" w:hAnsi="Calibri" w:cs="Times New Roman"/>
+          <w:color w:val="70AD47" w:themeColor="accent6"/>
           <w:lang w:val="en-US"/>
         </w:rPr>
         <w:t xml:space="preserve">Should have these </w:t>
@@ -206,6 +208,7 @@
           <w:rFonts w:ascii="Calibri" w:eastAsia="Calibri" w:hAnsi="Calibri" w:cs="Times New Roman"/>
           <w:b/>
           <w:bCs/>
+          <w:color w:val="70AD47" w:themeColor="accent6"/>
           <w:lang w:val="en-US"/>
         </w:rPr>
         <w:t>2</w:t>
@@ -215,6 +218,7 @@
           <w:rFonts w:ascii="Calibri" w:eastAsia="Calibri" w:hAnsi="Calibri" w:cs="Times New Roman"/>
           <w:b/>
           <w:bCs/>
+          <w:color w:val="70AD47" w:themeColor="accent6"/>
           <w:lang w:val="en-US"/>
         </w:rPr>
         <w:t xml:space="preserve"> </w:t>
@@ -222,6 +226,7 @@
       <w:r>
         <w:rPr>
           <w:rFonts w:ascii="Calibri" w:eastAsia="Calibri" w:hAnsi="Calibri" w:cs="Times New Roman"/>
+          <w:color w:val="70AD47" w:themeColor="accent6"/>
           <w:lang w:val="en-US"/>
         </w:rPr>
         <w:t>properties:</w:t>
@@ -229,7 +234,7 @@
     </w:p>
     <w:p>
       <w:pPr>
-        <w:pStyle w:val="a3"/>
+        <w:pStyle w:val="ListParagraph"/>
         <w:numPr>
           <w:ilvl w:val="0"/>
           <w:numId w:val="2"/>
@@ -237,12 +242,14 @@
         <w:spacing w:line="360" w:lineRule="auto"/>
         <w:rPr>
           <w:rFonts w:cstheme="minorHAnsi"/>
+          <w:color w:val="70AD47" w:themeColor="accent6"/>
         </w:rPr>
       </w:pPr>
       <w:r>
         <w:rPr>
           <w:rFonts w:ascii="Consolas" w:hAnsi="Consolas"/>
           <w:b/>
+          <w:color w:val="70AD47" w:themeColor="accent6"/>
         </w:rPr>
         <w:t>capacity</w:t>
       </w:r>
@@ -250,6 +257,7 @@
         <w:rPr>
           <w:rFonts w:ascii="Consolas" w:hAnsi="Consolas"/>
           <w:b/>
+          <w:color w:val="70AD47" w:themeColor="accent6"/>
         </w:rPr>
         <w:t xml:space="preserve"> </w:t>
       </w:r>
@@ -257,6 +265,7 @@
         <w:rPr>
           <w:rFonts w:cstheme="minorHAnsi"/>
           <w:b/>
+          <w:color w:val="70AD47" w:themeColor="accent6"/>
         </w:rPr>
         <w:t>–</w:t>
       </w:r>
@@ -264,6 +273,7 @@
         <w:rPr>
           <w:rFonts w:cstheme="minorHAnsi"/>
           <w:b/>
+          <w:color w:val="70AD47" w:themeColor="accent6"/>
         </w:rPr>
         <w:t xml:space="preserve"> </w:t>
       </w:r>
@@ -271,23 +281,28 @@
         <w:rPr>
           <w:rFonts w:cstheme="minorHAnsi"/>
           <w:bCs/>
+          <w:color w:val="70AD47" w:themeColor="accent6"/>
         </w:rPr>
         <w:t>Number</w:t>
       </w:r>
     </w:p>
     <w:p>
       <w:pPr>
-        <w:pStyle w:val="a3"/>
+        <w:pStyle w:val="ListParagraph"/>
         <w:numPr>
           <w:ilvl w:val="0"/>
           <w:numId w:val="2"/>
         </w:numPr>
         <w:spacing w:line="360" w:lineRule="auto"/>
+        <w:rPr>
+          <w:color w:val="70AD47" w:themeColor="accent6"/>
+        </w:rPr>
       </w:pPr>
       <w:r>
         <w:rPr>
           <w:rFonts w:ascii="Consolas" w:hAnsi="Consolas"/>
           <w:b/>
+          <w:color w:val="70AD47" w:themeColor="accent6"/>
         </w:rPr>
         <w:t>books</w:t>
       </w:r>
@@ -295,6 +310,7 @@
         <w:rPr>
           <w:rFonts w:ascii="Consolas" w:hAnsi="Consolas"/>
           <w:b/>
+          <w:color w:val="70AD47" w:themeColor="accent6"/>
         </w:rPr>
         <w:t xml:space="preserve"> – </w:t>
       </w:r>
@@ -302,6 +318,7 @@
         <w:rPr>
           <w:rFonts w:cstheme="minorHAnsi"/>
           <w:bCs/>
+          <w:color w:val="70AD47" w:themeColor="accent6"/>
         </w:rPr>
         <w:t>Array</w:t>
       </w:r>
@@ -309,6 +326,7 @@
         <w:rPr>
           <w:rFonts w:cstheme="minorHAnsi"/>
           <w:bCs/>
+          <w:color w:val="70AD47" w:themeColor="accent6"/>
         </w:rPr>
         <w:t xml:space="preserve"> (empty)</w:t>
       </w:r>
@@ -320,6 +338,7 @@
           <w:rFonts w:eastAsia="Calibri" w:cstheme="minorHAnsi"/>
           <w:b/>
           <w:bCs/>
+          <w:color w:val="70AD47" w:themeColor="accent6"/>
           <w:lang w:val="en-US"/>
         </w:rPr>
       </w:pPr>
@@ -328,6 +347,7 @@
           <w:rFonts w:eastAsia="Calibri" w:cstheme="minorHAnsi"/>
           <w:b/>
           <w:bCs/>
+          <w:color w:val="70AD47" w:themeColor="accent6"/>
           <w:lang w:val="en-US"/>
         </w:rPr>
         <w:t xml:space="preserve">At the initialization of the </w:t>
@@ -338,6 +358,7 @@
           <w:rFonts w:eastAsia="Calibri" w:cstheme="minorHAnsi"/>
           <w:b/>
           <w:bCs/>
+          <w:color w:val="70AD47" w:themeColor="accent6"/>
           <w:lang w:val="en-US"/>
         </w:rPr>
         <w:t>LibraryCollection</w:t>
@@ -348,6 +369,7 @@
           <w:rFonts w:eastAsia="Calibri" w:cstheme="minorHAnsi"/>
           <w:b/>
           <w:bCs/>
+          <w:color w:val="70AD47" w:themeColor="accent6"/>
           <w:lang w:val="en-US"/>
         </w:rPr>
         <w:t xml:space="preserve"> class, </w:t>
@@ -355,6 +377,7 @@
       <w:r>
         <w:rPr>
           <w:rFonts w:eastAsia="Calibri" w:cstheme="minorHAnsi"/>
+          <w:color w:val="70AD47" w:themeColor="accent6"/>
           <w:lang w:val="en-US"/>
         </w:rPr>
         <w:t xml:space="preserve">the </w:t>
@@ -364,6 +387,7 @@
           <w:rFonts w:eastAsia="Calibri" w:cstheme="minorHAnsi"/>
           <w:b/>
           <w:bCs/>
+          <w:color w:val="70AD47" w:themeColor="accent6"/>
           <w:lang w:val="en-US"/>
         </w:rPr>
         <w:t xml:space="preserve">constructor </w:t>
@@ -371,6 +395,7 @@
       <w:r>
         <w:rPr>
           <w:rFonts w:eastAsia="Calibri" w:cstheme="minorHAnsi"/>
+          <w:color w:val="70AD47" w:themeColor="accent6"/>
           <w:lang w:val="en-US"/>
         </w:rPr>
         <w:t xml:space="preserve">accepts the </w:t>
@@ -380,6 +405,7 @@
           <w:rFonts w:eastAsia="Calibri" w:cstheme="minorHAnsi"/>
           <w:b/>
           <w:bCs/>
+          <w:color w:val="70AD47" w:themeColor="accent6"/>
           <w:lang w:val="en-US"/>
         </w:rPr>
         <w:t>capacity.</w:t>
@@ -389,12 +415,14 @@
       <w:pPr>
         <w:rPr>
           <w:rFonts w:ascii="Calibri" w:eastAsia="Calibri" w:hAnsi="Calibri" w:cs="Calibri"/>
+          <w:color w:val="70AD47" w:themeColor="accent6"/>
         </w:rPr>
       </w:pPr>
       <w:r>
         <w:rPr>
           <w:rFonts w:eastAsia="Consolas" w:cstheme="minorHAnsi"/>
           <w:b/>
+          <w:color w:val="70AD47" w:themeColor="accent6"/>
           <w:u w:val="single"/>
           <w:lang w:val="en-US"/>
         </w:rPr>
@@ -404,6 +432,7 @@
         <w:rPr>
           <w:rFonts w:eastAsia="Consolas" w:cstheme="minorHAnsi"/>
           <w:b/>
+          <w:color w:val="70AD47" w:themeColor="accent6"/>
         </w:rPr>
         <w:t>:</w:t>
       </w:r>
@@ -411,6 +440,7 @@
         <w:rPr>
           <w:rFonts w:ascii="Consolas" w:eastAsia="Consolas" w:hAnsi="Consolas" w:cs="Consolas"/>
           <w:b/>
+          <w:color w:val="70AD47" w:themeColor="accent6"/>
         </w:rPr>
         <w:t xml:space="preserve"> </w:t>
       </w:r>
@@ -418,6 +448,7 @@
       <w:r>
         <w:rPr>
           <w:rFonts w:ascii="Calibri" w:eastAsia="Calibri" w:hAnsi="Calibri" w:cs="Calibri"/>
+          <w:color w:val="70AD47" w:themeColor="accent6"/>
         </w:rPr>
         <w:t>You</w:t>
       </w:r>
@@ -425,6 +456,7 @@
       <w:r>
         <w:rPr>
           <w:rFonts w:ascii="Calibri" w:eastAsia="Calibri" w:hAnsi="Calibri" w:cs="Calibri"/>
+          <w:color w:val="70AD47" w:themeColor="accent6"/>
         </w:rPr>
         <w:t xml:space="preserve"> </w:t>
       </w:r>
@@ -432,6 +464,7 @@
       <w:r>
         <w:rPr>
           <w:rFonts w:ascii="Calibri" w:eastAsia="Calibri" w:hAnsi="Calibri" w:cs="Calibri"/>
+          <w:color w:val="70AD47" w:themeColor="accent6"/>
         </w:rPr>
         <w:t>can</w:t>
       </w:r>
@@ -439,6 +472,7 @@
       <w:r>
         <w:rPr>
           <w:rFonts w:ascii="Calibri" w:eastAsia="Calibri" w:hAnsi="Calibri" w:cs="Calibri"/>
+          <w:color w:val="70AD47" w:themeColor="accent6"/>
         </w:rPr>
         <w:t xml:space="preserve"> </w:t>
       </w:r>
@@ -446,6 +480,7 @@
       <w:r>
         <w:rPr>
           <w:rFonts w:ascii="Calibri" w:eastAsia="Calibri" w:hAnsi="Calibri" w:cs="Calibri"/>
+          <w:color w:val="70AD47" w:themeColor="accent6"/>
         </w:rPr>
         <w:t>add</w:t>
       </w:r>
@@ -453,6 +488,7 @@
       <w:r>
         <w:rPr>
           <w:rFonts w:ascii="Calibri" w:eastAsia="Calibri" w:hAnsi="Calibri" w:cs="Calibri"/>
+          <w:color w:val="70AD47" w:themeColor="accent6"/>
         </w:rPr>
         <w:t xml:space="preserve"> </w:t>
       </w:r>
@@ -460,6 +496,7 @@
       <w:r>
         <w:rPr>
           <w:rFonts w:ascii="Calibri" w:eastAsia="Calibri" w:hAnsi="Calibri" w:cs="Calibri"/>
+          <w:color w:val="70AD47" w:themeColor="accent6"/>
         </w:rPr>
         <w:t>more</w:t>
       </w:r>
@@ -467,6 +504,7 @@
       <w:r>
         <w:rPr>
           <w:rFonts w:ascii="Calibri" w:eastAsia="Calibri" w:hAnsi="Calibri" w:cs="Calibri"/>
+          <w:color w:val="70AD47" w:themeColor="accent6"/>
         </w:rPr>
         <w:t xml:space="preserve"> properties to help you finish the task.  </w:t>
       </w:r>
@@ -487,7 +525,7 @@
         <w:rPr>
           <w:rFonts w:ascii="Consolas" w:eastAsia="Consolas" w:hAnsi="Consolas" w:cs="Consolas"/>
           <w:b/>
-          <w:color w:val="A34A0D"/>
+          <w:color w:val="70AD47" w:themeColor="accent6"/>
           <w:sz w:val="28"/>
         </w:rPr>
       </w:pPr>
@@ -496,7 +534,7 @@
         <w:rPr>
           <w:rFonts w:ascii="Consolas" w:eastAsia="Consolas" w:hAnsi="Consolas" w:cs="Consolas"/>
           <w:b/>
-          <w:color w:val="A34A0D"/>
+          <w:color w:val="70AD47" w:themeColor="accent6"/>
           <w:sz w:val="28"/>
           <w:lang w:val="en-US"/>
         </w:rPr>
@@ -507,7 +545,7 @@
         <w:rPr>
           <w:rFonts w:ascii="Consolas" w:eastAsia="Consolas" w:hAnsi="Consolas" w:cs="Consolas"/>
           <w:b/>
-          <w:color w:val="A34A0D"/>
+          <w:color w:val="70AD47" w:themeColor="accent6"/>
           <w:sz w:val="28"/>
         </w:rPr>
         <w:t xml:space="preserve"> (</w:t>
@@ -517,7 +555,7 @@
         <w:rPr>
           <w:rFonts w:ascii="Consolas" w:eastAsia="Consolas" w:hAnsi="Consolas" w:cs="Consolas"/>
           <w:b/>
-          <w:color w:val="A34A0D"/>
+          <w:color w:val="70AD47" w:themeColor="accent6"/>
           <w:sz w:val="28"/>
           <w:lang w:val="en-US"/>
         </w:rPr>
@@ -528,7 +566,7 @@
         <w:rPr>
           <w:rFonts w:ascii="Consolas" w:eastAsia="Consolas" w:hAnsi="Consolas" w:cs="Consolas"/>
           <w:b/>
-          <w:color w:val="A34A0D"/>
+          <w:color w:val="70AD47" w:themeColor="accent6"/>
           <w:sz w:val="28"/>
         </w:rPr>
         <w:t xml:space="preserve">, </w:t>
@@ -538,7 +576,7 @@
         <w:rPr>
           <w:rFonts w:ascii="Consolas" w:eastAsia="Consolas" w:hAnsi="Consolas" w:cs="Consolas"/>
           <w:b/>
-          <w:color w:val="A34A0D"/>
+          <w:color w:val="70AD47" w:themeColor="accent6"/>
           <w:sz w:val="28"/>
           <w:lang w:val="en-US"/>
         </w:rPr>
@@ -549,7 +587,7 @@
         <w:rPr>
           <w:rFonts w:ascii="Consolas" w:eastAsia="Consolas" w:hAnsi="Consolas" w:cs="Consolas"/>
           <w:b/>
-          <w:color w:val="A34A0D"/>
+          <w:color w:val="70AD47" w:themeColor="accent6"/>
           <w:sz w:val="28"/>
         </w:rPr>
         <w:t>)</w:t>
@@ -560,11 +598,13 @@
         <w:rPr>
           <w:rFonts w:ascii="Calibri" w:eastAsia="Calibri" w:hAnsi="Calibri" w:cs="Calibri"/>
           <w:b/>
-        </w:rPr>
-      </w:pPr>
-      <w:r>
-        <w:rPr>
-          <w:rFonts w:ascii="Calibri" w:eastAsia="Calibri" w:hAnsi="Calibri" w:cs="Calibri"/>
+          <w:color w:val="70AD47" w:themeColor="accent6"/>
+        </w:rPr>
+      </w:pPr>
+      <w:r>
+        <w:rPr>
+          <w:rFonts w:ascii="Calibri" w:eastAsia="Calibri" w:hAnsi="Calibri" w:cs="Calibri"/>
+          <w:color w:val="70AD47" w:themeColor="accent6"/>
           <w:lang w:val="en-US"/>
         </w:rPr>
         <w:t>The</w:t>
@@ -573,6 +613,7 @@
         <w:rPr>
           <w:rFonts w:ascii="Calibri" w:eastAsia="Calibri" w:hAnsi="Calibri" w:cs="Calibri"/>
           <w:b/>
+          <w:color w:val="70AD47" w:themeColor="accent6"/>
         </w:rPr>
         <w:t xml:space="preserve"> </w:t>
       </w:r>
@@ -581,6 +622,7 @@
         <w:rPr>
           <w:rFonts w:ascii="Consolas" w:eastAsia="Consolas" w:hAnsi="Consolas" w:cs="Consolas"/>
           <w:b/>
+          <w:color w:val="70AD47" w:themeColor="accent6"/>
           <w:lang w:val="en-US"/>
         </w:rPr>
         <w:t>bookName</w:t>
@@ -590,12 +632,14 @@
         <w:rPr>
           <w:rFonts w:ascii="Calibri" w:eastAsia="Calibri" w:hAnsi="Calibri" w:cs="Calibri"/>
           <w:b/>
+          <w:color w:val="70AD47" w:themeColor="accent6"/>
         </w:rPr>
         <w:t xml:space="preserve"> </w:t>
       </w:r>
       <w:r>
         <w:rPr>
           <w:rFonts w:ascii="Calibri" w:eastAsia="Calibri" w:hAnsi="Calibri" w:cs="Calibri"/>
+          <w:color w:val="70AD47" w:themeColor="accent6"/>
           <w:lang w:val="en-US"/>
         </w:rPr>
         <w:t>and</w:t>
@@ -604,6 +648,7 @@
         <w:rPr>
           <w:rFonts w:ascii="Calibri" w:eastAsia="Calibri" w:hAnsi="Calibri" w:cs="Calibri"/>
           <w:b/>
+          <w:color w:val="70AD47" w:themeColor="accent6"/>
         </w:rPr>
         <w:t xml:space="preserve"> </w:t>
       </w:r>
@@ -612,6 +657,7 @@
         <w:rPr>
           <w:rFonts w:ascii="Consolas" w:eastAsia="Consolas" w:hAnsi="Consolas" w:cs="Consolas"/>
           <w:b/>
+          <w:color w:val="70AD47" w:themeColor="accent6"/>
           <w:lang w:val="en-US"/>
         </w:rPr>
         <w:t>bookAuthor</w:t>
@@ -621,12 +667,14 @@
         <w:rPr>
           <w:rFonts w:ascii="Calibri" w:eastAsia="Calibri" w:hAnsi="Calibri" w:cs="Calibri"/>
           <w:b/>
+          <w:color w:val="70AD47" w:themeColor="accent6"/>
         </w:rPr>
         <w:t xml:space="preserve"> </w:t>
       </w:r>
       <w:r>
         <w:rPr>
           <w:rFonts w:ascii="Calibri" w:eastAsia="Calibri" w:hAnsi="Calibri" w:cs="Calibri"/>
+          <w:color w:val="70AD47" w:themeColor="accent6"/>
           <w:lang w:val="en-US"/>
         </w:rPr>
         <w:t>are</w:t>
@@ -634,12 +682,14 @@
       <w:r>
         <w:rPr>
           <w:rFonts w:ascii="Calibri" w:eastAsia="Calibri" w:hAnsi="Calibri" w:cs="Calibri"/>
+          <w:color w:val="70AD47" w:themeColor="accent6"/>
         </w:rPr>
         <w:t xml:space="preserve"> </w:t>
       </w:r>
       <w:r>
         <w:rPr>
           <w:rFonts w:ascii="Calibri" w:eastAsia="Calibri" w:hAnsi="Calibri" w:cs="Calibri"/>
+          <w:color w:val="70AD47" w:themeColor="accent6"/>
           <w:lang w:val="en-US"/>
         </w:rPr>
         <w:t>of</w:t>
@@ -647,12 +697,14 @@
       <w:r>
         <w:rPr>
           <w:rFonts w:ascii="Calibri" w:eastAsia="Calibri" w:hAnsi="Calibri" w:cs="Calibri"/>
+          <w:color w:val="70AD47" w:themeColor="accent6"/>
         </w:rPr>
         <w:t xml:space="preserve"> </w:t>
       </w:r>
       <w:r>
         <w:rPr>
           <w:rFonts w:ascii="Calibri" w:eastAsia="Calibri" w:hAnsi="Calibri" w:cs="Calibri"/>
+          <w:color w:val="70AD47" w:themeColor="accent6"/>
           <w:lang w:val="en-US"/>
         </w:rPr>
         <w:t>type</w:t>
@@ -661,6 +713,7 @@
         <w:rPr>
           <w:rFonts w:ascii="Calibri" w:eastAsia="Calibri" w:hAnsi="Calibri" w:cs="Calibri"/>
           <w:b/>
+          <w:color w:val="70AD47" w:themeColor="accent6"/>
         </w:rPr>
         <w:t xml:space="preserve"> </w:t>
       </w:r>
@@ -668,6 +721,7 @@
         <w:rPr>
           <w:rFonts w:ascii="Calibri" w:eastAsia="Calibri" w:hAnsi="Calibri" w:cs="Calibri"/>
           <w:b/>
+          <w:color w:val="70AD47" w:themeColor="accent6"/>
           <w:lang w:val="en-US"/>
         </w:rPr>
         <w:t>string</w:t>
@@ -675,6 +729,7 @@
       <w:r>
         <w:rPr>
           <w:rFonts w:ascii="Calibri" w:eastAsia="Calibri" w:hAnsi="Calibri" w:cs="Calibri"/>
+          <w:color w:val="70AD47" w:themeColor="accent6"/>
         </w:rPr>
         <w:t xml:space="preserve">. </w:t>
       </w:r>
@@ -689,12 +744,13 @@
         <w:ind w:left="720" w:hanging="360"/>
         <w:rPr>
           <w:rFonts w:ascii="Calibri" w:eastAsia="Calibri" w:hAnsi="Calibri" w:cs="Calibri"/>
-        </w:rPr>
-      </w:pPr>
-      <w:r>
-        <w:rPr>
-          <w:rFonts w:ascii="Calibri" w:eastAsia="Calibri" w:hAnsi="Calibri" w:cs="Calibri"/>
-          <w:color w:val="000000" w:themeColor="text1"/>
+          <w:color w:val="70AD47" w:themeColor="accent6"/>
+        </w:rPr>
+      </w:pPr>
+      <w:r>
+        <w:rPr>
+          <w:rFonts w:ascii="Calibri" w:eastAsia="Calibri" w:hAnsi="Calibri" w:cs="Calibri"/>
+          <w:color w:val="70AD47" w:themeColor="accent6"/>
           <w:lang w:val="en-US"/>
         </w:rPr>
         <w:t>If there's</w:t>
@@ -702,7 +758,7 @@
       <w:r>
         <w:rPr>
           <w:rFonts w:ascii="Calibri" w:eastAsia="Calibri" w:hAnsi="Calibri" w:cs="Calibri"/>
-          <w:color w:val="000000" w:themeColor="text1"/>
+          <w:color w:val="70AD47" w:themeColor="accent6"/>
         </w:rPr>
         <w:t xml:space="preserve"> </w:t>
       </w:r>
@@ -710,7 +766,7 @@
         <w:rPr>
           <w:rFonts w:ascii="Calibri" w:eastAsia="Calibri" w:hAnsi="Calibri" w:cs="Calibri"/>
           <w:b/>
-          <w:color w:val="000000" w:themeColor="text1"/>
+          <w:color w:val="70AD47" w:themeColor="accent6"/>
           <w:lang w:val="en-US"/>
         </w:rPr>
         <w:t>not</w:t>
@@ -719,7 +775,7 @@
         <w:rPr>
           <w:rFonts w:ascii="Calibri" w:eastAsia="Calibri" w:hAnsi="Calibri" w:cs="Calibri"/>
           <w:b/>
-          <w:color w:val="000000" w:themeColor="text1"/>
+          <w:color w:val="70AD47" w:themeColor="accent6"/>
         </w:rPr>
         <w:t xml:space="preserve"> </w:t>
       </w:r>
@@ -727,7 +783,7 @@
         <w:rPr>
           <w:rFonts w:ascii="Calibri" w:eastAsia="Calibri" w:hAnsi="Calibri" w:cs="Calibri"/>
           <w:b/>
-          <w:color w:val="000000" w:themeColor="text1"/>
+          <w:color w:val="70AD47" w:themeColor="accent6"/>
           <w:lang w:val="en-US"/>
         </w:rPr>
         <w:t>enough</w:t>
@@ -736,7 +792,7 @@
         <w:rPr>
           <w:rFonts w:ascii="Calibri" w:eastAsia="Calibri" w:hAnsi="Calibri" w:cs="Calibri"/>
           <w:b/>
-          <w:color w:val="000000" w:themeColor="text1"/>
+          <w:color w:val="70AD47" w:themeColor="accent6"/>
         </w:rPr>
         <w:t xml:space="preserve"> </w:t>
       </w:r>
@@ -744,7 +800,7 @@
         <w:rPr>
           <w:rFonts w:ascii="Calibri" w:eastAsia="Calibri" w:hAnsi="Calibri" w:cs="Calibri"/>
           <w:b/>
-          <w:color w:val="000000" w:themeColor="text1"/>
+          <w:color w:val="70AD47" w:themeColor="accent6"/>
           <w:lang w:val="en-US"/>
         </w:rPr>
         <w:t xml:space="preserve">space in </w:t>
@@ -753,7 +809,7 @@
         <w:rPr>
           <w:rFonts w:ascii="Calibri" w:eastAsia="Calibri" w:hAnsi="Calibri" w:cs="Calibri"/>
           <w:b/>
-          <w:color w:val="000000" w:themeColor="text1"/>
+          <w:color w:val="70AD47" w:themeColor="accent6"/>
           <w:lang w:val="en-US"/>
         </w:rPr>
         <w:t xml:space="preserve">the </w:t>
@@ -762,7 +818,7 @@
         <w:rPr>
           <w:rFonts w:ascii="Calibri" w:eastAsia="Calibri" w:hAnsi="Calibri" w:cs="Calibri"/>
           <w:b/>
-          <w:color w:val="000000" w:themeColor="text1"/>
+          <w:color w:val="70AD47" w:themeColor="accent6"/>
           <w:lang w:val="en-US"/>
         </w:rPr>
         <w:t>collection</w:t>
@@ -770,14 +826,14 @@
       <w:r>
         <w:rPr>
           <w:rFonts w:ascii="Calibri" w:eastAsia="Calibri" w:hAnsi="Calibri" w:cs="Calibri"/>
-          <w:color w:val="000000" w:themeColor="text1"/>
+          <w:color w:val="70AD47" w:themeColor="accent6"/>
         </w:rPr>
         <w:t xml:space="preserve"> </w:t>
       </w:r>
       <w:r>
         <w:rPr>
           <w:rFonts w:ascii="Calibri" w:eastAsia="Calibri" w:hAnsi="Calibri" w:cs="Calibri"/>
-          <w:color w:val="000000" w:themeColor="text1"/>
+          <w:color w:val="70AD47" w:themeColor="accent6"/>
           <w:lang w:val="en-US"/>
         </w:rPr>
         <w:t>for</w:t>
@@ -785,14 +841,14 @@
       <w:r>
         <w:rPr>
           <w:rFonts w:ascii="Calibri" w:eastAsia="Calibri" w:hAnsi="Calibri" w:cs="Calibri"/>
-          <w:color w:val="000000" w:themeColor="text1"/>
+          <w:color w:val="70AD47" w:themeColor="accent6"/>
         </w:rPr>
         <w:t xml:space="preserve"> </w:t>
       </w:r>
       <w:r>
         <w:rPr>
           <w:rFonts w:ascii="Calibri" w:eastAsia="Calibri" w:hAnsi="Calibri" w:cs="Calibri"/>
-          <w:color w:val="000000" w:themeColor="text1"/>
+          <w:color w:val="70AD47" w:themeColor="accent6"/>
           <w:lang w:val="en-US"/>
         </w:rPr>
         <w:t xml:space="preserve">the </w:t>
@@ -800,7 +856,7 @@
       <w:r>
         <w:rPr>
           <w:rFonts w:ascii="Calibri" w:eastAsia="Calibri" w:hAnsi="Calibri" w:cs="Calibri"/>
-          <w:color w:val="000000" w:themeColor="text1"/>
+          <w:color w:val="70AD47" w:themeColor="accent6"/>
           <w:lang w:val="en-US"/>
         </w:rPr>
         <w:t>book</w:t>
@@ -808,6 +864,7 @@
       <w:r>
         <w:rPr>
           <w:rFonts w:ascii="Calibri" w:eastAsia="Calibri" w:hAnsi="Calibri" w:cs="Calibri"/>
+          <w:color w:val="70AD47" w:themeColor="accent6"/>
         </w:rPr>
         <w:t xml:space="preserve">, </w:t>
       </w:r>
@@ -815,6 +872,7 @@
         <w:rPr>
           <w:rFonts w:ascii="Calibri" w:eastAsia="Calibri" w:hAnsi="Calibri" w:cs="Calibri"/>
           <w:b/>
+          <w:color w:val="70AD47" w:themeColor="accent6"/>
           <w:lang w:val="en-US"/>
         </w:rPr>
         <w:t>throw</w:t>
@@ -823,6 +881,7 @@
         <w:rPr>
           <w:rFonts w:ascii="Calibri" w:eastAsia="Calibri" w:hAnsi="Calibri" w:cs="Calibri"/>
           <w:b/>
+          <w:color w:val="70AD47" w:themeColor="accent6"/>
         </w:rPr>
         <w:t xml:space="preserve"> </w:t>
       </w:r>
@@ -830,6 +889,7 @@
         <w:rPr>
           <w:rFonts w:ascii="Calibri" w:eastAsia="Calibri" w:hAnsi="Calibri" w:cs="Calibri"/>
           <w:b/>
+          <w:color w:val="70AD47" w:themeColor="accent6"/>
           <w:lang w:val="en-US"/>
         </w:rPr>
         <w:t>an</w:t>
@@ -838,6 +898,7 @@
         <w:rPr>
           <w:rFonts w:ascii="Calibri" w:eastAsia="Calibri" w:hAnsi="Calibri" w:cs="Calibri"/>
           <w:b/>
+          <w:color w:val="70AD47" w:themeColor="accent6"/>
         </w:rPr>
         <w:t xml:space="preserve"> </w:t>
       </w:r>
@@ -845,6 +906,7 @@
         <w:rPr>
           <w:rFonts w:ascii="Calibri" w:eastAsia="Calibri" w:hAnsi="Calibri" w:cs="Calibri"/>
           <w:b/>
+          <w:color w:val="70AD47" w:themeColor="accent6"/>
           <w:lang w:val="en-US"/>
         </w:rPr>
         <w:t>Error</w:t>
@@ -852,6 +914,7 @@
       <w:r>
         <w:rPr>
           <w:rFonts w:ascii="Calibri" w:eastAsia="Calibri" w:hAnsi="Calibri" w:cs="Calibri"/>
+          <w:color w:val="70AD47" w:themeColor="accent6"/>
         </w:rPr>
         <w:t>:</w:t>
       </w:r>
@@ -861,12 +924,14 @@
         <w:rPr>
           <w:rFonts w:ascii="Calibri" w:eastAsia="Calibri" w:hAnsi="Calibri" w:cs="Calibri"/>
           <w:b/>
-        </w:rPr>
-      </w:pPr>
-      <w:r>
-        <w:rPr>
-          <w:rFonts w:ascii="Calibri" w:eastAsia="Calibri" w:hAnsi="Calibri" w:cs="Calibri"/>
-          <w:b/>
+          <w:color w:val="70AD47" w:themeColor="accent6"/>
+        </w:rPr>
+      </w:pPr>
+      <w:r>
+        <w:rPr>
+          <w:rFonts w:ascii="Calibri" w:eastAsia="Calibri" w:hAnsi="Calibri" w:cs="Calibri"/>
+          <w:b/>
+          <w:color w:val="70AD47" w:themeColor="accent6"/>
           <w:lang w:val="en-US"/>
         </w:rPr>
         <w:t xml:space="preserve">              </w:t>
@@ -875,6 +940,7 @@
         <w:rPr>
           <w:rFonts w:ascii="Calibri" w:eastAsia="Calibri" w:hAnsi="Calibri" w:cs="Calibri"/>
           <w:b/>
+          <w:color w:val="70AD47" w:themeColor="accent6"/>
         </w:rPr>
         <w:t>"</w:t>
       </w:r>
@@ -882,6 +948,7 @@
         <w:rPr>
           <w:rFonts w:ascii="Consolas" w:eastAsia="Consolas" w:hAnsi="Consolas" w:cs="Consolas"/>
           <w:b/>
+          <w:color w:val="70AD47" w:themeColor="accent6"/>
           <w:lang w:val="en-US"/>
         </w:rPr>
         <w:t>Not</w:t>
@@ -890,6 +957,7 @@
         <w:rPr>
           <w:rFonts w:ascii="Consolas" w:eastAsia="Consolas" w:hAnsi="Consolas" w:cs="Consolas"/>
           <w:b/>
+          <w:color w:val="70AD47" w:themeColor="accent6"/>
         </w:rPr>
         <w:t xml:space="preserve"> </w:t>
       </w:r>
@@ -897,6 +965,7 @@
         <w:rPr>
           <w:rFonts w:ascii="Consolas" w:eastAsia="Consolas" w:hAnsi="Consolas" w:cs="Consolas"/>
           <w:b/>
+          <w:color w:val="70AD47" w:themeColor="accent6"/>
           <w:lang w:val="en-US"/>
         </w:rPr>
         <w:t>enough</w:t>
@@ -905,6 +974,7 @@
         <w:rPr>
           <w:rFonts w:ascii="Consolas" w:eastAsia="Consolas" w:hAnsi="Consolas" w:cs="Consolas"/>
           <w:b/>
+          <w:color w:val="70AD47" w:themeColor="accent6"/>
           <w:lang w:val="en-US"/>
         </w:rPr>
         <w:t xml:space="preserve"> </w:t>
@@ -913,6 +983,7 @@
         <w:rPr>
           <w:rFonts w:ascii="Consolas" w:eastAsia="Consolas" w:hAnsi="Consolas" w:cs="Consolas"/>
           <w:b/>
+          <w:color w:val="70AD47" w:themeColor="accent6"/>
           <w:lang w:val="en-US"/>
         </w:rPr>
         <w:t>space</w:t>
@@ -921,6 +992,7 @@
         <w:rPr>
           <w:rFonts w:ascii="Consolas" w:eastAsia="Consolas" w:hAnsi="Consolas" w:cs="Consolas"/>
           <w:b/>
+          <w:color w:val="70AD47" w:themeColor="accent6"/>
           <w:lang w:val="en-US"/>
         </w:rPr>
         <w:t xml:space="preserve"> in </w:t>
@@ -929,6 +1001,7 @@
         <w:rPr>
           <w:rFonts w:ascii="Consolas" w:eastAsia="Consolas" w:hAnsi="Consolas" w:cs="Consolas"/>
           <w:b/>
+          <w:color w:val="70AD47" w:themeColor="accent6"/>
           <w:lang w:val="en-US"/>
         </w:rPr>
         <w:t xml:space="preserve">the </w:t>
@@ -937,6 +1010,7 @@
         <w:rPr>
           <w:rFonts w:ascii="Consolas" w:eastAsia="Consolas" w:hAnsi="Consolas" w:cs="Consolas"/>
           <w:b/>
+          <w:color w:val="70AD47" w:themeColor="accent6"/>
           <w:lang w:val="en-US"/>
         </w:rPr>
         <w:t>collection</w:t>
@@ -945,6 +1019,7 @@
         <w:rPr>
           <w:rFonts w:ascii="Consolas" w:eastAsia="Consolas" w:hAnsi="Consolas" w:cs="Consolas"/>
           <w:b/>
+          <w:color w:val="70AD47" w:themeColor="accent6"/>
         </w:rPr>
         <w:t>.</w:t>
       </w:r>
@@ -952,6 +1027,7 @@
         <w:rPr>
           <w:rFonts w:ascii="Calibri" w:eastAsia="Calibri" w:hAnsi="Calibri" w:cs="Calibri"/>
           <w:b/>
+          <w:color w:val="70AD47" w:themeColor="accent6"/>
         </w:rPr>
         <w:t>"</w:t>
       </w:r>
@@ -967,11 +1043,13 @@
         <w:rPr>
           <w:rFonts w:ascii="Calibri" w:eastAsia="Calibri" w:hAnsi="Calibri" w:cs="Calibri"/>
           <w:b/>
-        </w:rPr>
-      </w:pPr>
-      <w:r>
-        <w:rPr>
-          <w:rFonts w:ascii="Calibri" w:eastAsia="Calibri" w:hAnsi="Calibri" w:cs="Calibri"/>
+          <w:color w:val="70AD47" w:themeColor="accent6"/>
+        </w:rPr>
+      </w:pPr>
+      <w:r>
+        <w:rPr>
+          <w:rFonts w:ascii="Calibri" w:eastAsia="Calibri" w:hAnsi="Calibri" w:cs="Calibri"/>
+          <w:color w:val="70AD47" w:themeColor="accent6"/>
           <w:lang w:val="en-US"/>
         </w:rPr>
         <w:t>Otherwise,</w:t>
@@ -979,12 +1057,14 @@
       <w:r>
         <w:rPr>
           <w:rFonts w:ascii="Calibri" w:eastAsia="Calibri" w:hAnsi="Calibri" w:cs="Calibri"/>
+          <w:color w:val="70AD47" w:themeColor="accent6"/>
         </w:rPr>
         <w:t xml:space="preserve"> </w:t>
       </w:r>
       <w:r>
         <w:rPr>
           <w:rFonts w:ascii="Calibri" w:eastAsia="Calibri" w:hAnsi="Calibri" w:cs="Calibri"/>
+          <w:color w:val="70AD47" w:themeColor="accent6"/>
           <w:lang w:val="en-US"/>
         </w:rPr>
         <w:t>this</w:t>
@@ -992,12 +1072,14 @@
       <w:r>
         <w:rPr>
           <w:rFonts w:ascii="Calibri" w:eastAsia="Calibri" w:hAnsi="Calibri" w:cs="Calibri"/>
+          <w:color w:val="70AD47" w:themeColor="accent6"/>
         </w:rPr>
         <w:t xml:space="preserve"> </w:t>
       </w:r>
       <w:r>
         <w:rPr>
           <w:rFonts w:ascii="Calibri" w:eastAsia="Calibri" w:hAnsi="Calibri" w:cs="Calibri"/>
+          <w:color w:val="70AD47" w:themeColor="accent6"/>
           <w:lang w:val="en-US"/>
         </w:rPr>
         <w:t xml:space="preserve">function should add the </w:t>
@@ -1005,6 +1087,7 @@
       <w:r>
         <w:rPr>
           <w:rFonts w:ascii="Calibri" w:eastAsia="Calibri" w:hAnsi="Calibri" w:cs="Calibri"/>
+          <w:color w:val="70AD47" w:themeColor="accent6"/>
           <w:lang w:val="en-US"/>
         </w:rPr>
         <w:t>book</w:t>
@@ -1012,12 +1095,14 @@
       <w:r>
         <w:rPr>
           <w:rFonts w:ascii="Calibri" w:eastAsia="Calibri" w:hAnsi="Calibri" w:cs="Calibri"/>
+          <w:color w:val="70AD47" w:themeColor="accent6"/>
         </w:rPr>
         <w:t xml:space="preserve">, </w:t>
       </w:r>
       <w:r>
         <w:rPr>
           <w:rFonts w:ascii="Calibri" w:eastAsia="Calibri" w:hAnsi="Calibri" w:cs="Calibri"/>
+          <w:color w:val="70AD47" w:themeColor="accent6"/>
           <w:lang w:val="en-US"/>
         </w:rPr>
         <w:t>with</w:t>
@@ -1025,12 +1110,14 @@
       <w:r>
         <w:rPr>
           <w:rFonts w:ascii="Calibri" w:eastAsia="Calibri" w:hAnsi="Calibri" w:cs="Calibri"/>
+          <w:color w:val="70AD47" w:themeColor="accent6"/>
         </w:rPr>
         <w:t xml:space="preserve"> </w:t>
       </w:r>
       <w:r>
         <w:rPr>
           <w:rFonts w:ascii="Calibri" w:eastAsia="Calibri" w:hAnsi="Calibri" w:cs="Calibri"/>
+          <w:color w:val="70AD47" w:themeColor="accent6"/>
           <w:lang w:val="en-US"/>
         </w:rPr>
         <w:t xml:space="preserve">the properties: </w:t>
@@ -1040,6 +1127,7 @@
         <w:rPr>
           <w:rFonts w:ascii="Calibri" w:eastAsia="Calibri" w:hAnsi="Calibri" w:cs="Calibri"/>
           <w:b/>
+          <w:color w:val="70AD47" w:themeColor="accent6"/>
           <w:lang w:val="en-US"/>
         </w:rPr>
         <w:t>bookName</w:t>
@@ -1048,6 +1136,7 @@
       <w:r>
         <w:rPr>
           <w:rFonts w:ascii="Calibri" w:eastAsia="Calibri" w:hAnsi="Calibri" w:cs="Calibri"/>
+          <w:color w:val="70AD47" w:themeColor="accent6"/>
         </w:rPr>
         <w:t xml:space="preserve">, </w:t>
       </w:r>
@@ -1056,6 +1145,7 @@
         <w:rPr>
           <w:rFonts w:ascii="Calibri" w:eastAsia="Calibri" w:hAnsi="Calibri" w:cs="Calibri"/>
           <w:b/>
+          <w:color w:val="70AD47" w:themeColor="accent6"/>
           <w:lang w:val="en-US"/>
         </w:rPr>
         <w:t>bookAuthor</w:t>
@@ -1064,6 +1154,7 @@
       <w:r>
         <w:rPr>
           <w:rFonts w:ascii="Calibri" w:eastAsia="Calibri" w:hAnsi="Calibri" w:cs="Calibri"/>
+          <w:color w:val="70AD47" w:themeColor="accent6"/>
         </w:rPr>
         <w:t xml:space="preserve">, </w:t>
       </w:r>
@@ -1072,6 +1163,7 @@
         <w:rPr>
           <w:rFonts w:ascii="Calibri" w:eastAsia="Calibri" w:hAnsi="Calibri" w:cs="Calibri"/>
           <w:b/>
+          <w:color w:val="70AD47" w:themeColor="accent6"/>
         </w:rPr>
         <w:t>payed</w:t>
       </w:r>
@@ -1079,6 +1171,7 @@
       <w:r>
         <w:rPr>
           <w:rFonts w:ascii="Calibri" w:eastAsia="Calibri" w:hAnsi="Calibri" w:cs="Calibri"/>
+          <w:color w:val="70AD47" w:themeColor="accent6"/>
         </w:rPr>
         <w:t xml:space="preserve">: </w:t>
       </w:r>
@@ -1086,6 +1179,7 @@
         <w:rPr>
           <w:rFonts w:ascii="Calibri" w:eastAsia="Calibri" w:hAnsi="Calibri" w:cs="Calibri"/>
           <w:b/>
+          <w:color w:val="70AD47" w:themeColor="accent6"/>
           <w:lang w:val="en-US"/>
         </w:rPr>
         <w:t>default</w:t>
@@ -1094,6 +1188,7 @@
         <w:rPr>
           <w:rFonts w:ascii="Calibri" w:eastAsia="Calibri" w:hAnsi="Calibri" w:cs="Calibri"/>
           <w:b/>
+          <w:color w:val="70AD47" w:themeColor="accent6"/>
         </w:rPr>
         <w:t xml:space="preserve"> </w:t>
       </w:r>
@@ -1101,6 +1196,7 @@
         <w:rPr>
           <w:rFonts w:ascii="Calibri" w:eastAsia="Calibri" w:hAnsi="Calibri" w:cs="Calibri"/>
           <w:b/>
+          <w:color w:val="70AD47" w:themeColor="accent6"/>
           <w:lang w:val="en-US"/>
         </w:rPr>
         <w:t>false</w:t>
@@ -1108,12 +1204,14 @@
       <w:r>
         <w:rPr>
           <w:rFonts w:ascii="Calibri" w:eastAsia="Calibri" w:hAnsi="Calibri" w:cs="Calibri"/>
+          <w:color w:val="70AD47" w:themeColor="accent6"/>
         </w:rPr>
         <w:t xml:space="preserve">, </w:t>
       </w:r>
       <w:r>
         <w:rPr>
           <w:rFonts w:ascii="Calibri" w:eastAsia="Calibri" w:hAnsi="Calibri" w:cs="Calibri"/>
+          <w:color w:val="70AD47" w:themeColor="accent6"/>
           <w:lang w:val="en-US"/>
         </w:rPr>
         <w:t>to the</w:t>
@@ -1121,12 +1219,14 @@
       <w:r>
         <w:rPr>
           <w:rFonts w:ascii="Calibri" w:eastAsia="Calibri" w:hAnsi="Calibri" w:cs="Calibri"/>
+          <w:color w:val="70AD47" w:themeColor="accent6"/>
         </w:rPr>
         <w:t xml:space="preserve"> </w:t>
       </w:r>
       <w:r>
         <w:rPr>
           <w:rFonts w:ascii="Calibri" w:eastAsia="Calibri" w:hAnsi="Calibri" w:cs="Calibri"/>
+          <w:color w:val="70AD47" w:themeColor="accent6"/>
           <w:lang w:val="en-US"/>
         </w:rPr>
         <w:t>books</w:t>
@@ -1134,12 +1234,14 @@
       <w:r>
         <w:rPr>
           <w:rFonts w:ascii="Calibri" w:eastAsia="Calibri" w:hAnsi="Calibri" w:cs="Calibri"/>
+          <w:color w:val="70AD47" w:themeColor="accent6"/>
         </w:rPr>
         <w:t xml:space="preserve"> </w:t>
       </w:r>
       <w:r>
         <w:rPr>
           <w:rFonts w:ascii="Calibri" w:eastAsia="Calibri" w:hAnsi="Calibri" w:cs="Calibri"/>
+          <w:color w:val="70AD47" w:themeColor="accent6"/>
           <w:lang w:val="en-US"/>
         </w:rPr>
         <w:t xml:space="preserve">array and </w:t>
@@ -1149,6 +1251,7 @@
           <w:rFonts w:ascii="Calibri" w:eastAsia="Calibri" w:hAnsi="Calibri" w:cs="Calibri"/>
           <w:b/>
           <w:bCs/>
+          <w:color w:val="70AD47" w:themeColor="accent6"/>
           <w:lang w:val="en-US"/>
         </w:rPr>
         <w:t>return</w:t>
@@ -1156,6 +1259,7 @@
       <w:r>
         <w:rPr>
           <w:rFonts w:ascii="Calibri" w:eastAsia="Calibri" w:hAnsi="Calibri" w:cs="Calibri"/>
+          <w:color w:val="70AD47" w:themeColor="accent6"/>
           <w:lang w:val="en-US"/>
         </w:rPr>
         <w:t>:</w:t>
@@ -1167,12 +1271,14 @@
         <w:rPr>
           <w:rFonts w:ascii="Consolas" w:eastAsia="Calibri" w:hAnsi="Consolas" w:cs="Calibri"/>
           <w:b/>
+          <w:color w:val="70AD47" w:themeColor="accent6"/>
         </w:rPr>
       </w:pPr>
       <w:r>
         <w:rPr>
           <w:rFonts w:ascii="Consolas" w:eastAsia="Calibri" w:hAnsi="Consolas" w:cs="Calibri"/>
           <w:b/>
+          <w:color w:val="70AD47" w:themeColor="accent6"/>
         </w:rPr>
         <w:t>"</w:t>
       </w:r>
@@ -1180,6 +1286,7 @@
         <w:rPr>
           <w:rFonts w:ascii="Consolas" w:eastAsia="Calibri" w:hAnsi="Consolas" w:cs="Calibri"/>
           <w:b/>
+          <w:color w:val="70AD47" w:themeColor="accent6"/>
           <w:lang w:val="en-US"/>
         </w:rPr>
         <w:t>The</w:t>
@@ -1188,6 +1295,7 @@
         <w:rPr>
           <w:rFonts w:ascii="Consolas" w:eastAsia="Calibri" w:hAnsi="Consolas" w:cs="Calibri"/>
           <w:b/>
+          <w:color w:val="70AD47" w:themeColor="accent6"/>
         </w:rPr>
         <w:t xml:space="preserve"> {</w:t>
       </w:r>
@@ -1196,6 +1304,7 @@
         <w:rPr>
           <w:rFonts w:ascii="Consolas" w:eastAsia="Calibri" w:hAnsi="Consolas" w:cs="Calibri"/>
           <w:b/>
+          <w:color w:val="70AD47" w:themeColor="accent6"/>
           <w:lang w:val="en-US"/>
         </w:rPr>
         <w:t>bookName</w:t>
@@ -1205,6 +1314,7 @@
         <w:rPr>
           <w:rFonts w:ascii="Consolas" w:eastAsia="Calibri" w:hAnsi="Consolas" w:cs="Calibri"/>
           <w:b/>
+          <w:color w:val="70AD47" w:themeColor="accent6"/>
         </w:rPr>
         <w:t xml:space="preserve">}, </w:t>
       </w:r>
@@ -1212,6 +1322,7 @@
         <w:rPr>
           <w:rFonts w:ascii="Consolas" w:eastAsia="Calibri" w:hAnsi="Consolas" w:cs="Calibri"/>
           <w:b/>
+          <w:color w:val="70AD47" w:themeColor="accent6"/>
           <w:lang w:val="en-US"/>
         </w:rPr>
         <w:t>with</w:t>
@@ -1220,6 +1331,7 @@
         <w:rPr>
           <w:rFonts w:ascii="Consolas" w:eastAsia="Calibri" w:hAnsi="Consolas" w:cs="Calibri"/>
           <w:b/>
+          <w:color w:val="70AD47" w:themeColor="accent6"/>
         </w:rPr>
         <w:t xml:space="preserve"> a</w:t>
       </w:r>
@@ -1227,6 +1339,7 @@
         <w:rPr>
           <w:rFonts w:ascii="Consolas" w:eastAsia="Calibri" w:hAnsi="Consolas" w:cs="Calibri"/>
           <w:b/>
+          <w:color w:val="70AD47" w:themeColor="accent6"/>
           <w:lang w:val="en-US"/>
         </w:rPr>
         <w:t>n</w:t>
@@ -1235,6 +1348,7 @@
         <w:rPr>
           <w:rFonts w:ascii="Consolas" w:eastAsia="Calibri" w:hAnsi="Consolas" w:cs="Calibri"/>
           <w:b/>
+          <w:color w:val="70AD47" w:themeColor="accent6"/>
         </w:rPr>
         <w:t xml:space="preserve"> </w:t>
       </w:r>
@@ -1242,6 +1356,7 @@
         <w:rPr>
           <w:rFonts w:ascii="Consolas" w:eastAsia="Calibri" w:hAnsi="Consolas" w:cs="Calibri"/>
           <w:b/>
+          <w:color w:val="70AD47" w:themeColor="accent6"/>
           <w:lang w:val="en-US"/>
         </w:rPr>
         <w:t>author</w:t>
@@ -1250,6 +1365,7 @@
         <w:rPr>
           <w:rFonts w:ascii="Consolas" w:eastAsia="Calibri" w:hAnsi="Consolas" w:cs="Calibri"/>
           <w:b/>
+          <w:color w:val="70AD47" w:themeColor="accent6"/>
         </w:rPr>
         <w:t xml:space="preserve"> {</w:t>
       </w:r>
@@ -1258,6 +1374,7 @@
         <w:rPr>
           <w:rFonts w:ascii="Consolas" w:eastAsia="Calibri" w:hAnsi="Consolas" w:cs="Calibri"/>
           <w:b/>
+          <w:color w:val="70AD47" w:themeColor="accent6"/>
           <w:lang w:val="en-US"/>
         </w:rPr>
         <w:t>bookAuthor</w:t>
@@ -1267,6 +1384,7 @@
         <w:rPr>
           <w:rFonts w:ascii="Consolas" w:eastAsia="Calibri" w:hAnsi="Consolas" w:cs="Calibri"/>
           <w:b/>
+          <w:color w:val="70AD47" w:themeColor="accent6"/>
         </w:rPr>
         <w:t xml:space="preserve">}, </w:t>
       </w:r>
@@ -1274,6 +1392,7 @@
         <w:rPr>
           <w:rFonts w:ascii="Consolas" w:eastAsia="Calibri" w:hAnsi="Consolas" w:cs="Calibri"/>
           <w:b/>
+          <w:color w:val="70AD47" w:themeColor="accent6"/>
           <w:lang w:val="en-US"/>
         </w:rPr>
         <w:t>collect</w:t>
@@ -1282,6 +1401,7 @@
         <w:rPr>
           <w:rFonts w:ascii="Consolas" w:eastAsia="Calibri" w:hAnsi="Consolas" w:cs="Calibri"/>
           <w:b/>
+          <w:color w:val="70AD47" w:themeColor="accent6"/>
         </w:rPr>
         <w:t>."</w:t>
       </w:r>
@@ -1289,6 +1409,7 @@
         <w:rPr>
           <w:rFonts w:ascii="Consolas" w:eastAsia="Calibri" w:hAnsi="Consolas" w:cs="Calibri"/>
           <w:b/>
+          <w:color w:val="70AD47" w:themeColor="accent6"/>
         </w:rPr>
         <w:br/>
       </w:r>
@@ -1301,7 +1422,7 @@
         <w:rPr>
           <w:rFonts w:ascii="Consolas" w:eastAsia="Consolas" w:hAnsi="Consolas" w:cs="Consolas"/>
           <w:b/>
-          <w:color w:val="A34A0D"/>
+          <w:color w:val="70AD47" w:themeColor="accent6"/>
           <w:sz w:val="28"/>
         </w:rPr>
       </w:pPr>
@@ -1310,7 +1431,7 @@
         <w:rPr>
           <w:rFonts w:ascii="Calibri" w:eastAsia="Calibri" w:hAnsi="Calibri" w:cs="Calibri"/>
           <w:b/>
-          <w:color w:val="A34A0D"/>
+          <w:color w:val="70AD47" w:themeColor="accent6"/>
           <w:sz w:val="28"/>
         </w:rPr>
         <w:t>pay</w:t>
@@ -1320,7 +1441,7 @@
         <w:rPr>
           <w:rFonts w:ascii="Calibri" w:eastAsia="Calibri" w:hAnsi="Calibri" w:cs="Calibri"/>
           <w:b/>
-          <w:color w:val="A34A0D"/>
+          <w:color w:val="70AD47" w:themeColor="accent6"/>
           <w:sz w:val="28"/>
           <w:lang w:val="en-US"/>
         </w:rPr>
@@ -1330,7 +1451,7 @@
         <w:rPr>
           <w:rFonts w:ascii="Calibri" w:eastAsia="Calibri" w:hAnsi="Calibri" w:cs="Calibri"/>
           <w:b/>
-          <w:color w:val="A34A0D"/>
+          <w:color w:val="70AD47" w:themeColor="accent6"/>
           <w:sz w:val="28"/>
         </w:rPr>
         <w:t xml:space="preserve">( </w:t>
@@ -1340,7 +1461,7 @@
         <w:rPr>
           <w:rFonts w:ascii="Calibri" w:eastAsia="Calibri" w:hAnsi="Calibri" w:cs="Calibri"/>
           <w:b/>
-          <w:color w:val="A34A0D"/>
+          <w:color w:val="70AD47" w:themeColor="accent6"/>
           <w:sz w:val="28"/>
           <w:lang w:val="en-US"/>
         </w:rPr>
@@ -1351,7 +1472,7 @@
         <w:rPr>
           <w:rFonts w:ascii="Calibri" w:eastAsia="Calibri" w:hAnsi="Calibri" w:cs="Calibri"/>
           <w:b/>
-          <w:color w:val="A34A0D"/>
+          <w:color w:val="70AD47" w:themeColor="accent6"/>
           <w:sz w:val="28"/>
         </w:rPr>
         <w:t xml:space="preserve"> )</w:t>
@@ -1360,7 +1481,7 @@
         <w:rPr>
           <w:rFonts w:ascii="Consolas" w:eastAsia="Consolas" w:hAnsi="Consolas" w:cs="Consolas"/>
           <w:b/>
-          <w:color w:val="A34A0D"/>
+          <w:color w:val="70AD47" w:themeColor="accent6"/>
           <w:sz w:val="28"/>
         </w:rPr>
         <w:t xml:space="preserve"> </w:t>
@@ -1376,12 +1497,13 @@
         <w:ind w:left="720" w:hanging="360"/>
         <w:rPr>
           <w:rFonts w:ascii="Calibri" w:eastAsia="Calibri" w:hAnsi="Calibri" w:cs="Calibri"/>
-          <w:color w:val="00000A"/>
-        </w:rPr>
-      </w:pPr>
-      <w:r>
-        <w:rPr>
-          <w:rFonts w:ascii="Calibri" w:eastAsia="Calibri" w:hAnsi="Calibri" w:cs="Calibri"/>
+          <w:color w:val="70AD47" w:themeColor="accent6"/>
+        </w:rPr>
+      </w:pPr>
+      <w:r>
+        <w:rPr>
+          <w:rFonts w:ascii="Calibri" w:eastAsia="Calibri" w:hAnsi="Calibri" w:cs="Calibri"/>
+          <w:color w:val="70AD47" w:themeColor="accent6"/>
           <w:lang w:val="en-US"/>
         </w:rPr>
         <w:t xml:space="preserve">If the book is not found, </w:t>
@@ -1391,6 +1513,7 @@
           <w:rFonts w:ascii="Calibri" w:eastAsia="Calibri" w:hAnsi="Calibri" w:cs="Calibri"/>
           <w:b/>
           <w:bCs/>
+          <w:color w:val="70AD47" w:themeColor="accent6"/>
           <w:lang w:val="en-US"/>
         </w:rPr>
         <w:t>throw an Error</w:t>
@@ -1398,6 +1521,7 @@
       <w:r>
         <w:rPr>
           <w:rFonts w:ascii="Calibri" w:eastAsia="Calibri" w:hAnsi="Calibri" w:cs="Calibri"/>
+          <w:color w:val="70AD47" w:themeColor="accent6"/>
           <w:lang w:val="en-US"/>
         </w:rPr>
         <w:t>:</w:t>
@@ -1409,14 +1533,14 @@
         <w:rPr>
           <w:rFonts w:ascii="Consolas" w:eastAsia="Consolas" w:hAnsi="Consolas" w:cs="Consolas"/>
           <w:b/>
-          <w:color w:val="00000A"/>
+          <w:color w:val="70AD47" w:themeColor="accent6"/>
         </w:rPr>
       </w:pPr>
       <w:r>
         <w:rPr>
           <w:rFonts w:ascii="Consolas" w:eastAsia="Consolas" w:hAnsi="Consolas" w:cs="Consolas"/>
           <w:b/>
-          <w:color w:val="00000A"/>
+          <w:color w:val="70AD47" w:themeColor="accent6"/>
         </w:rPr>
         <w:t>"{</w:t>
       </w:r>
@@ -1425,7 +1549,7 @@
         <w:rPr>
           <w:rFonts w:ascii="Consolas" w:eastAsia="Consolas" w:hAnsi="Consolas" w:cs="Consolas"/>
           <w:b/>
-          <w:color w:val="00000A"/>
+          <w:color w:val="70AD47" w:themeColor="accent6"/>
           <w:lang w:val="en-US"/>
         </w:rPr>
         <w:t>bookName</w:t>
@@ -1435,7 +1559,7 @@
         <w:rPr>
           <w:rFonts w:ascii="Consolas" w:eastAsia="Consolas" w:hAnsi="Consolas" w:cs="Consolas"/>
           <w:b/>
-          <w:color w:val="00000A"/>
+          <w:color w:val="70AD47" w:themeColor="accent6"/>
         </w:rPr>
         <w:t xml:space="preserve">} </w:t>
       </w:r>
@@ -1443,7 +1567,7 @@
         <w:rPr>
           <w:rFonts w:ascii="Consolas" w:eastAsia="Consolas" w:hAnsi="Consolas" w:cs="Consolas"/>
           <w:b/>
-          <w:color w:val="00000A"/>
+          <w:color w:val="70AD47" w:themeColor="accent6"/>
           <w:lang w:val="en-US"/>
         </w:rPr>
         <w:t>is not in the collection.</w:t>
@@ -1452,7 +1576,7 @@
         <w:rPr>
           <w:rFonts w:ascii="Consolas" w:eastAsia="Consolas" w:hAnsi="Consolas" w:cs="Consolas"/>
           <w:b/>
-          <w:color w:val="00000A"/>
+          <w:color w:val="70AD47" w:themeColor="accent6"/>
         </w:rPr>
         <w:t>"</w:t>
       </w:r>
@@ -1467,12 +1591,13 @@
         <w:ind w:left="720" w:hanging="360"/>
         <w:rPr>
           <w:rFonts w:ascii="Calibri" w:eastAsia="Calibri" w:hAnsi="Calibri" w:cs="Calibri"/>
-          <w:color w:val="00000A"/>
-        </w:rPr>
-      </w:pPr>
-      <w:r>
-        <w:rPr>
-          <w:rFonts w:ascii="Calibri" w:eastAsia="Calibri" w:hAnsi="Calibri" w:cs="Calibri"/>
+          <w:color w:val="70AD47" w:themeColor="accent6"/>
+        </w:rPr>
+      </w:pPr>
+      <w:r>
+        <w:rPr>
+          <w:rFonts w:ascii="Calibri" w:eastAsia="Calibri" w:hAnsi="Calibri" w:cs="Calibri"/>
+          <w:color w:val="70AD47" w:themeColor="accent6"/>
           <w:lang w:val="en-US"/>
         </w:rPr>
         <w:t xml:space="preserve">If the book has already paid, </w:t>
@@ -1482,6 +1607,7 @@
           <w:rFonts w:ascii="Calibri" w:eastAsia="Calibri" w:hAnsi="Calibri" w:cs="Calibri"/>
           <w:b/>
           <w:bCs/>
+          <w:color w:val="70AD47" w:themeColor="accent6"/>
           <w:lang w:val="en-US"/>
         </w:rPr>
         <w:t>throw an Error</w:t>
@@ -1489,6 +1615,7 @@
       <w:r>
         <w:rPr>
           <w:rFonts w:ascii="Calibri" w:eastAsia="Calibri" w:hAnsi="Calibri" w:cs="Calibri"/>
+          <w:color w:val="70AD47" w:themeColor="accent6"/>
           <w:lang w:val="en-US"/>
         </w:rPr>
         <w:t>:</w:t>
@@ -1500,14 +1627,14 @@
         <w:rPr>
           <w:rFonts w:ascii="Consolas" w:eastAsia="Consolas" w:hAnsi="Consolas" w:cs="Consolas"/>
           <w:b/>
-          <w:color w:val="00000A"/>
+          <w:color w:val="70AD47" w:themeColor="accent6"/>
         </w:rPr>
       </w:pPr>
       <w:r>
         <w:rPr>
           <w:rFonts w:ascii="Consolas" w:eastAsia="Consolas" w:hAnsi="Consolas" w:cs="Consolas"/>
           <w:b/>
-          <w:color w:val="00000A"/>
+          <w:color w:val="70AD47" w:themeColor="accent6"/>
         </w:rPr>
         <w:t>"{</w:t>
       </w:r>
@@ -1516,7 +1643,7 @@
         <w:rPr>
           <w:rFonts w:ascii="Consolas" w:eastAsia="Consolas" w:hAnsi="Consolas" w:cs="Consolas"/>
           <w:b/>
-          <w:color w:val="00000A"/>
+          <w:color w:val="70AD47" w:themeColor="accent6"/>
           <w:lang w:val="en-US"/>
         </w:rPr>
         <w:t>bookName</w:t>
@@ -1526,7 +1653,7 @@
         <w:rPr>
           <w:rFonts w:ascii="Consolas" w:eastAsia="Consolas" w:hAnsi="Consolas" w:cs="Consolas"/>
           <w:b/>
-          <w:color w:val="00000A"/>
+          <w:color w:val="70AD47" w:themeColor="accent6"/>
         </w:rPr>
         <w:t xml:space="preserve">} </w:t>
       </w:r>
@@ -1534,7 +1661,7 @@
         <w:rPr>
           <w:rFonts w:ascii="Consolas" w:eastAsia="Consolas" w:hAnsi="Consolas" w:cs="Consolas"/>
           <w:b/>
-          <w:color w:val="00000A"/>
+          <w:color w:val="70AD47" w:themeColor="accent6"/>
           <w:lang w:val="en-US"/>
         </w:rPr>
         <w:t>has already been paid.</w:t>
@@ -1543,7 +1670,7 @@
         <w:rPr>
           <w:rFonts w:ascii="Consolas" w:eastAsia="Consolas" w:hAnsi="Consolas" w:cs="Consolas"/>
           <w:b/>
-          <w:color w:val="00000A"/>
+          <w:color w:val="70AD47" w:themeColor="accent6"/>
         </w:rPr>
         <w:t>"</w:t>
       </w:r>
@@ -1559,11 +1686,13 @@
         <w:rPr>
           <w:rFonts w:ascii="Calibri" w:eastAsia="Calibri" w:hAnsi="Calibri" w:cs="Calibri"/>
           <w:b/>
-        </w:rPr>
-      </w:pPr>
-      <w:r>
-        <w:rPr>
-          <w:rFonts w:ascii="Calibri" w:eastAsia="Calibri" w:hAnsi="Calibri" w:cs="Calibri"/>
+          <w:color w:val="70AD47" w:themeColor="accent6"/>
+        </w:rPr>
+      </w:pPr>
+      <w:r>
+        <w:rPr>
+          <w:rFonts w:ascii="Calibri" w:eastAsia="Calibri" w:hAnsi="Calibri" w:cs="Calibri"/>
+          <w:color w:val="70AD47" w:themeColor="accent6"/>
           <w:lang w:val="en-US"/>
         </w:rPr>
         <w:t xml:space="preserve">Otherwise, this function set </w:t>
@@ -1571,6 +1700,7 @@
       <w:r>
         <w:rPr>
           <w:rFonts w:ascii="Calibri" w:eastAsia="Calibri" w:hAnsi="Calibri" w:cs="Calibri"/>
+          <w:color w:val="70AD47" w:themeColor="accent6"/>
           <w:lang w:val="en-US"/>
         </w:rPr>
         <w:t>paid</w:t>
@@ -1578,6 +1708,7 @@
       <w:r>
         <w:rPr>
           <w:rFonts w:ascii="Calibri" w:eastAsia="Calibri" w:hAnsi="Calibri" w:cs="Calibri"/>
+          <w:color w:val="70AD47" w:themeColor="accent6"/>
           <w:lang w:val="en-US"/>
         </w:rPr>
         <w:t xml:space="preserve"> to true on the found book and </w:t>
@@ -1587,6 +1718,7 @@
           <w:rFonts w:ascii="Calibri" w:eastAsia="Calibri" w:hAnsi="Calibri" w:cs="Calibri"/>
           <w:b/>
           <w:bCs/>
+          <w:color w:val="70AD47" w:themeColor="accent6"/>
           <w:lang w:val="en-US"/>
         </w:rPr>
         <w:t>return</w:t>
@@ -1594,6 +1726,7 @@
       <w:r>
         <w:rPr>
           <w:rFonts w:ascii="Calibri" w:eastAsia="Calibri" w:hAnsi="Calibri" w:cs="Calibri"/>
+          <w:color w:val="70AD47" w:themeColor="accent6"/>
           <w:lang w:val="en-US"/>
         </w:rPr>
         <w:t>:</w:t>
@@ -1605,12 +1738,14 @@
         <w:rPr>
           <w:rFonts w:ascii="Consolas" w:eastAsia="Calibri" w:hAnsi="Consolas" w:cs="Calibri"/>
           <w:b/>
+          <w:color w:val="70AD47" w:themeColor="accent6"/>
         </w:rPr>
       </w:pPr>
       <w:r>
         <w:rPr>
           <w:rFonts w:ascii="Consolas" w:eastAsia="Calibri" w:hAnsi="Consolas" w:cs="Calibri"/>
           <w:b/>
+          <w:color w:val="70AD47" w:themeColor="accent6"/>
         </w:rPr>
         <w:t>"{</w:t>
       </w:r>
@@ -1619,6 +1754,7 @@
         <w:rPr>
           <w:rFonts w:ascii="Consolas" w:eastAsia="Calibri" w:hAnsi="Consolas" w:cs="Calibri"/>
           <w:b/>
+          <w:color w:val="70AD47" w:themeColor="accent6"/>
           <w:lang w:val="en-US"/>
         </w:rPr>
         <w:t>bookName</w:t>
@@ -1628,6 +1764,7 @@
         <w:rPr>
           <w:rFonts w:ascii="Consolas" w:eastAsia="Calibri" w:hAnsi="Consolas" w:cs="Calibri"/>
           <w:b/>
+          <w:color w:val="70AD47" w:themeColor="accent6"/>
         </w:rPr>
         <w:t xml:space="preserve">} </w:t>
       </w:r>
@@ -1635,6 +1772,7 @@
         <w:rPr>
           <w:rFonts w:ascii="Consolas" w:eastAsia="Calibri" w:hAnsi="Consolas" w:cs="Calibri"/>
           <w:b/>
+          <w:color w:val="70AD47" w:themeColor="accent6"/>
           <w:lang w:val="en-US"/>
         </w:rPr>
         <w:t>has been successfully paid.</w:t>
@@ -1643,6 +1781,7 @@
         <w:rPr>
           <w:rFonts w:ascii="Consolas" w:eastAsia="Calibri" w:hAnsi="Consolas" w:cs="Calibri"/>
           <w:b/>
+          <w:color w:val="70AD47" w:themeColor="accent6"/>
         </w:rPr>
         <w:t>"</w:t>
       </w:r>
@@ -1665,7 +1804,7 @@
         <w:rPr>
           <w:rFonts w:ascii="Calibri" w:eastAsia="Calibri" w:hAnsi="Calibri" w:cs="Calibri"/>
           <w:b/>
-          <w:color w:val="A34A0D"/>
+          <w:color w:val="70AD47" w:themeColor="accent6"/>
           <w:sz w:val="28"/>
         </w:rPr>
       </w:pPr>
@@ -1674,7 +1813,7 @@
         <w:rPr>
           <w:rFonts w:ascii="Consolas" w:eastAsia="Consolas" w:hAnsi="Consolas" w:cs="Consolas"/>
           <w:b/>
-          <w:color w:val="A34A0D"/>
+          <w:color w:val="70AD47" w:themeColor="accent6"/>
           <w:sz w:val="28"/>
           <w:lang w:val="en-US"/>
         </w:rPr>
@@ -1686,7 +1825,7 @@
         <w:rPr>
           <w:rFonts w:ascii="Consolas" w:eastAsia="Consolas" w:hAnsi="Consolas" w:cs="Consolas"/>
           <w:b/>
-          <w:color w:val="A34A0D"/>
+          <w:color w:val="70AD47" w:themeColor="accent6"/>
           <w:sz w:val="28"/>
         </w:rPr>
         <w:t>(</w:t>
@@ -1696,7 +1835,7 @@
         <w:rPr>
           <w:rFonts w:ascii="Consolas" w:eastAsia="Consolas" w:hAnsi="Consolas" w:cs="Consolas"/>
           <w:b/>
-          <w:color w:val="A34A0D"/>
+          <w:color w:val="70AD47" w:themeColor="accent6"/>
           <w:sz w:val="28"/>
           <w:lang w:val="en-US"/>
         </w:rPr>
@@ -1707,7 +1846,7 @@
         <w:rPr>
           <w:rFonts w:ascii="Consolas" w:eastAsia="Consolas" w:hAnsi="Consolas" w:cs="Consolas"/>
           <w:b/>
-          <w:color w:val="A34A0D"/>
+          <w:color w:val="70AD47" w:themeColor="accent6"/>
           <w:sz w:val="28"/>
         </w:rPr>
         <w:t>)</w:t>
@@ -1715,7 +1854,7 @@
       <w:r>
         <w:rPr>
           <w:rFonts w:ascii="Calibri" w:eastAsia="Calibri" w:hAnsi="Calibri" w:cs="Calibri"/>
-          <w:color w:val="00000A"/>
+          <w:color w:val="70AD47" w:themeColor="accent6"/>
         </w:rPr>
         <w:t xml:space="preserve"> </w:t>
       </w:r>
@@ -1730,12 +1869,13 @@
         <w:ind w:left="720" w:hanging="360"/>
         <w:rPr>
           <w:rFonts w:ascii="Calibri" w:eastAsia="Calibri" w:hAnsi="Calibri" w:cs="Calibri"/>
-          <w:color w:val="00000A"/>
-        </w:rPr>
-      </w:pPr>
-      <w:r>
-        <w:rPr>
-          <w:rFonts w:ascii="Calibri" w:eastAsia="Calibri" w:hAnsi="Calibri" w:cs="Calibri"/>
+          <w:color w:val="70AD47" w:themeColor="accent6"/>
+        </w:rPr>
+      </w:pPr>
+      <w:r>
+        <w:rPr>
+          <w:rFonts w:ascii="Calibri" w:eastAsia="Calibri" w:hAnsi="Calibri" w:cs="Calibri"/>
+          <w:color w:val="70AD47" w:themeColor="accent6"/>
           <w:lang w:val="en-US"/>
         </w:rPr>
         <w:t xml:space="preserve">If the </w:t>
@@ -1743,6 +1883,7 @@
       <w:r>
         <w:rPr>
           <w:rFonts w:ascii="Calibri" w:eastAsia="Calibri" w:hAnsi="Calibri" w:cs="Calibri"/>
+          <w:color w:val="70AD47" w:themeColor="accent6"/>
           <w:lang w:val="en-US"/>
         </w:rPr>
         <w:t>book</w:t>
@@ -1750,6 +1891,7 @@
       <w:r>
         <w:rPr>
           <w:rFonts w:ascii="Calibri" w:eastAsia="Calibri" w:hAnsi="Calibri" w:cs="Calibri"/>
+          <w:color w:val="70AD47" w:themeColor="accent6"/>
           <w:lang w:val="en-US"/>
         </w:rPr>
         <w:t xml:space="preserve"> is </w:t>
@@ -1759,6 +1901,7 @@
           <w:rFonts w:ascii="Calibri" w:eastAsia="Calibri" w:hAnsi="Calibri" w:cs="Calibri"/>
           <w:b/>
           <w:bCs/>
+          <w:color w:val="70AD47" w:themeColor="accent6"/>
           <w:lang w:val="en-US"/>
         </w:rPr>
         <w:t>not found</w:t>
@@ -1766,6 +1909,7 @@
       <w:r>
         <w:rPr>
           <w:rFonts w:ascii="Calibri" w:eastAsia="Calibri" w:hAnsi="Calibri" w:cs="Calibri"/>
+          <w:color w:val="70AD47" w:themeColor="accent6"/>
           <w:lang w:val="en-US"/>
         </w:rPr>
         <w:t xml:space="preserve">, throw </w:t>
@@ -1775,6 +1919,7 @@
           <w:rFonts w:ascii="Calibri" w:eastAsia="Calibri" w:hAnsi="Calibri" w:cs="Calibri"/>
           <w:b/>
           <w:bCs/>
+          <w:color w:val="70AD47" w:themeColor="accent6"/>
           <w:lang w:val="en-US"/>
         </w:rPr>
         <w:t>an Error</w:t>
@@ -1784,6 +1929,7 @@
           <w:rFonts w:ascii="Calibri" w:eastAsia="Calibri" w:hAnsi="Calibri" w:cs="Calibri"/>
           <w:b/>
           <w:bCs/>
+          <w:color w:val="70AD47" w:themeColor="accent6"/>
           <w:lang w:val="en-US"/>
         </w:rPr>
         <w:t>:</w:t>
@@ -1795,14 +1941,14 @@
         <w:rPr>
           <w:rFonts w:ascii="Consolas" w:eastAsia="Consolas" w:hAnsi="Consolas" w:cs="Consolas"/>
           <w:b/>
-          <w:color w:val="00000A"/>
+          <w:color w:val="70AD47" w:themeColor="accent6"/>
         </w:rPr>
       </w:pPr>
       <w:r>
         <w:rPr>
           <w:rFonts w:ascii="Consolas" w:eastAsia="Consolas" w:hAnsi="Consolas" w:cs="Consolas"/>
           <w:b/>
-          <w:color w:val="00000A"/>
+          <w:color w:val="70AD47" w:themeColor="accent6"/>
         </w:rPr>
         <w:t>"</w:t>
       </w:r>
@@ -1810,7 +1956,7 @@
         <w:rPr>
           <w:rFonts w:ascii="Consolas" w:eastAsia="Consolas" w:hAnsi="Consolas" w:cs="Consolas"/>
           <w:b/>
-          <w:color w:val="00000A"/>
+          <w:color w:val="70AD47" w:themeColor="accent6"/>
           <w:lang w:val="en-US"/>
         </w:rPr>
         <w:t>The</w:t>
@@ -1819,7 +1965,7 @@
         <w:rPr>
           <w:rFonts w:ascii="Consolas" w:eastAsia="Consolas" w:hAnsi="Consolas" w:cs="Consolas"/>
           <w:b/>
-          <w:color w:val="00000A"/>
+          <w:color w:val="70AD47" w:themeColor="accent6"/>
         </w:rPr>
         <w:t xml:space="preserve"> </w:t>
       </w:r>
@@ -1827,7 +1973,7 @@
         <w:rPr>
           <w:rFonts w:ascii="Consolas" w:eastAsia="Consolas" w:hAnsi="Consolas" w:cs="Consolas"/>
           <w:b/>
-          <w:color w:val="00000A"/>
+          <w:color w:val="70AD47" w:themeColor="accent6"/>
           <w:lang w:val="en-US"/>
         </w:rPr>
         <w:t>book</w:t>
@@ -1836,7 +1982,7 @@
         <w:rPr>
           <w:rFonts w:ascii="Consolas" w:eastAsia="Consolas" w:hAnsi="Consolas" w:cs="Consolas"/>
           <w:b/>
-          <w:color w:val="00000A"/>
+          <w:color w:val="70AD47" w:themeColor="accent6"/>
         </w:rPr>
         <w:t xml:space="preserve">, </w:t>
       </w:r>
@@ -1844,7 +1990,7 @@
         <w:rPr>
           <w:rFonts w:ascii="Consolas" w:eastAsia="Consolas" w:hAnsi="Consolas" w:cs="Consolas"/>
           <w:b/>
-          <w:color w:val="00000A"/>
+          <w:color w:val="70AD47" w:themeColor="accent6"/>
           <w:lang w:val="en-US"/>
         </w:rPr>
         <w:t>you're</w:t>
@@ -1853,7 +1999,7 @@
         <w:rPr>
           <w:rFonts w:ascii="Consolas" w:eastAsia="Consolas" w:hAnsi="Consolas" w:cs="Consolas"/>
           <w:b/>
-          <w:color w:val="00000A"/>
+          <w:color w:val="70AD47" w:themeColor="accent6"/>
         </w:rPr>
         <w:t xml:space="preserve"> </w:t>
       </w:r>
@@ -1861,7 +2007,7 @@
         <w:rPr>
           <w:rFonts w:ascii="Consolas" w:eastAsia="Consolas" w:hAnsi="Consolas" w:cs="Consolas"/>
           <w:b/>
-          <w:color w:val="00000A"/>
+          <w:color w:val="70AD47" w:themeColor="accent6"/>
           <w:lang w:val="en-US"/>
         </w:rPr>
         <w:t>looking</w:t>
@@ -1870,7 +2016,7 @@
         <w:rPr>
           <w:rFonts w:ascii="Consolas" w:eastAsia="Consolas" w:hAnsi="Consolas" w:cs="Consolas"/>
           <w:b/>
-          <w:color w:val="00000A"/>
+          <w:color w:val="70AD47" w:themeColor="accent6"/>
         </w:rPr>
         <w:t xml:space="preserve"> </w:t>
       </w:r>
@@ -1878,7 +2024,7 @@
         <w:rPr>
           <w:rFonts w:ascii="Consolas" w:eastAsia="Consolas" w:hAnsi="Consolas" w:cs="Consolas"/>
           <w:b/>
-          <w:color w:val="00000A"/>
+          <w:color w:val="70AD47" w:themeColor="accent6"/>
           <w:lang w:val="en-US"/>
         </w:rPr>
         <w:t>for</w:t>
@@ -1887,7 +2033,7 @@
         <w:rPr>
           <w:rFonts w:ascii="Consolas" w:eastAsia="Consolas" w:hAnsi="Consolas" w:cs="Consolas"/>
           <w:b/>
-          <w:color w:val="00000A"/>
+          <w:color w:val="70AD47" w:themeColor="accent6"/>
         </w:rPr>
         <w:t xml:space="preserve">, </w:t>
       </w:r>
@@ -1895,7 +2041,7 @@
         <w:rPr>
           <w:rFonts w:ascii="Consolas" w:eastAsia="Consolas" w:hAnsi="Consolas" w:cs="Consolas"/>
           <w:b/>
-          <w:color w:val="00000A"/>
+          <w:color w:val="70AD47" w:themeColor="accent6"/>
           <w:lang w:val="en-US"/>
         </w:rPr>
         <w:t>is not found</w:t>
@@ -1904,7 +2050,7 @@
         <w:rPr>
           <w:rFonts w:ascii="Consolas" w:eastAsia="Consolas" w:hAnsi="Consolas" w:cs="Consolas"/>
           <w:b/>
-          <w:color w:val="00000A"/>
+          <w:color w:val="70AD47" w:themeColor="accent6"/>
         </w:rPr>
         <w:t>."</w:t>
       </w:r>
@@ -1919,12 +2065,13 @@
         <w:ind w:left="720" w:hanging="360"/>
         <w:rPr>
           <w:rFonts w:ascii="Calibri" w:eastAsia="Calibri" w:hAnsi="Calibri" w:cs="Calibri"/>
-          <w:color w:val="00000A"/>
-        </w:rPr>
-      </w:pPr>
-      <w:r>
-        <w:rPr>
-          <w:rFonts w:ascii="Calibri" w:eastAsia="Calibri" w:hAnsi="Calibri" w:cs="Calibri"/>
+          <w:color w:val="70AD47" w:themeColor="accent6"/>
+        </w:rPr>
+      </w:pPr>
+      <w:r>
+        <w:rPr>
+          <w:rFonts w:ascii="Calibri" w:eastAsia="Calibri" w:hAnsi="Calibri" w:cs="Calibri"/>
+          <w:color w:val="70AD47" w:themeColor="accent6"/>
           <w:lang w:val="en-US"/>
         </w:rPr>
         <w:t xml:space="preserve">If the </w:t>
@@ -1932,6 +2079,7 @@
       <w:r>
         <w:rPr>
           <w:rFonts w:ascii="Calibri" w:eastAsia="Calibri" w:hAnsi="Calibri" w:cs="Calibri"/>
+          <w:color w:val="70AD47" w:themeColor="accent6"/>
           <w:lang w:val="en-US"/>
         </w:rPr>
         <w:t>book</w:t>
@@ -1939,6 +2087,7 @@
       <w:r>
         <w:rPr>
           <w:rFonts w:ascii="Calibri" w:eastAsia="Calibri" w:hAnsi="Calibri" w:cs="Calibri"/>
+          <w:color w:val="70AD47" w:themeColor="accent6"/>
           <w:lang w:val="en-US"/>
         </w:rPr>
         <w:t xml:space="preserve"> </w:t>
@@ -1948,6 +2097,7 @@
           <w:rFonts w:ascii="Calibri" w:eastAsia="Calibri" w:hAnsi="Calibri" w:cs="Calibri"/>
           <w:b/>
           <w:bCs/>
+          <w:color w:val="70AD47" w:themeColor="accent6"/>
           <w:lang w:val="en-US"/>
         </w:rPr>
         <w:t xml:space="preserve">hasn't </w:t>
@@ -1957,6 +2107,7 @@
           <w:rFonts w:ascii="Calibri" w:eastAsia="Calibri" w:hAnsi="Calibri" w:cs="Calibri"/>
           <w:b/>
           <w:bCs/>
+          <w:color w:val="70AD47" w:themeColor="accent6"/>
           <w:lang w:val="en-US"/>
         </w:rPr>
         <w:t>paid</w:t>
@@ -1964,6 +2115,7 @@
       <w:r>
         <w:rPr>
           <w:rFonts w:ascii="Calibri" w:eastAsia="Calibri" w:hAnsi="Calibri" w:cs="Calibri"/>
+          <w:color w:val="70AD47" w:themeColor="accent6"/>
           <w:lang w:val="en-US"/>
         </w:rPr>
         <w:t xml:space="preserve">, throw </w:t>
@@ -1973,6 +2125,7 @@
           <w:rFonts w:ascii="Calibri" w:eastAsia="Calibri" w:hAnsi="Calibri" w:cs="Calibri"/>
           <w:b/>
           <w:bCs/>
+          <w:color w:val="70AD47" w:themeColor="accent6"/>
           <w:lang w:val="en-US"/>
         </w:rPr>
         <w:t>an Error</w:t>
@@ -1980,6 +2133,7 @@
       <w:r>
         <w:rPr>
           <w:rFonts w:ascii="Calibri" w:eastAsia="Calibri" w:hAnsi="Calibri" w:cs="Calibri"/>
+          <w:color w:val="70AD47" w:themeColor="accent6"/>
           <w:lang w:val="en-US"/>
         </w:rPr>
         <w:t>:</w:t>
@@ -1991,14 +2145,14 @@
         <w:rPr>
           <w:rFonts w:ascii="Consolas" w:eastAsia="Consolas" w:hAnsi="Consolas" w:cs="Consolas"/>
           <w:b/>
-          <w:color w:val="00000A"/>
+          <w:color w:val="70AD47" w:themeColor="accent6"/>
         </w:rPr>
       </w:pPr>
       <w:r>
         <w:rPr>
           <w:rFonts w:ascii="Consolas" w:eastAsia="Consolas" w:hAnsi="Consolas" w:cs="Consolas"/>
           <w:b/>
-          <w:color w:val="00000A"/>
+          <w:color w:val="70AD47" w:themeColor="accent6"/>
         </w:rPr>
         <w:t>"{</w:t>
       </w:r>
@@ -2007,7 +2161,7 @@
         <w:rPr>
           <w:rFonts w:ascii="Consolas" w:eastAsia="Consolas" w:hAnsi="Consolas" w:cs="Consolas"/>
           <w:b/>
-          <w:color w:val="00000A"/>
+          <w:color w:val="70AD47" w:themeColor="accent6"/>
           <w:lang w:val="en-US"/>
         </w:rPr>
         <w:t>bookName</w:t>
@@ -2017,7 +2171,7 @@
         <w:rPr>
           <w:rFonts w:ascii="Consolas" w:eastAsia="Consolas" w:hAnsi="Consolas" w:cs="Consolas"/>
           <w:b/>
-          <w:color w:val="00000A"/>
+          <w:color w:val="70AD47" w:themeColor="accent6"/>
         </w:rPr>
         <w:t xml:space="preserve">} </w:t>
       </w:r>
@@ -2025,7 +2179,7 @@
         <w:rPr>
           <w:rFonts w:ascii="Consolas" w:eastAsia="Consolas" w:hAnsi="Consolas" w:cs="Consolas"/>
           <w:b/>
-          <w:color w:val="00000A"/>
+          <w:color w:val="70AD47" w:themeColor="accent6"/>
           <w:lang w:val="en-US"/>
         </w:rPr>
         <w:t xml:space="preserve">need to </w:t>
@@ -2034,7 +2188,7 @@
         <w:rPr>
           <w:rFonts w:ascii="Consolas" w:eastAsia="Consolas" w:hAnsi="Consolas" w:cs="Consolas"/>
           <w:b/>
-          <w:color w:val="00000A"/>
+          <w:color w:val="70AD47" w:themeColor="accent6"/>
           <w:lang w:val="en-US"/>
         </w:rPr>
         <w:t xml:space="preserve">be </w:t>
@@ -2043,7 +2197,7 @@
         <w:rPr>
           <w:rFonts w:ascii="Consolas" w:eastAsia="Consolas" w:hAnsi="Consolas" w:cs="Consolas"/>
           <w:b/>
-          <w:color w:val="00000A"/>
+          <w:color w:val="70AD47" w:themeColor="accent6"/>
           <w:lang w:val="en-US"/>
         </w:rPr>
         <w:t>pa</w:t>
@@ -2052,7 +2206,7 @@
         <w:rPr>
           <w:rFonts w:ascii="Consolas" w:eastAsia="Consolas" w:hAnsi="Consolas" w:cs="Consolas"/>
           <w:b/>
-          <w:color w:val="00000A"/>
+          <w:color w:val="70AD47" w:themeColor="accent6"/>
           <w:lang w:val="en-US"/>
         </w:rPr>
         <w:t>id</w:t>
@@ -2061,7 +2215,7 @@
         <w:rPr>
           <w:rFonts w:ascii="Consolas" w:eastAsia="Consolas" w:hAnsi="Consolas" w:cs="Consolas"/>
           <w:b/>
-          <w:color w:val="00000A"/>
+          <w:color w:val="70AD47" w:themeColor="accent6"/>
           <w:lang w:val="en-US"/>
         </w:rPr>
         <w:t xml:space="preserve"> before </w:t>
@@ -2070,7 +2224,7 @@
         <w:rPr>
           <w:rFonts w:ascii="Consolas" w:eastAsia="Consolas" w:hAnsi="Consolas" w:cs="Consolas"/>
           <w:b/>
-          <w:color w:val="00000A"/>
+          <w:color w:val="70AD47" w:themeColor="accent6"/>
           <w:lang w:val="en-US"/>
         </w:rPr>
         <w:t>remov</w:t>
@@ -2079,7 +2233,7 @@
         <w:rPr>
           <w:rFonts w:ascii="Consolas" w:eastAsia="Consolas" w:hAnsi="Consolas" w:cs="Consolas"/>
           <w:b/>
-          <w:color w:val="00000A"/>
+          <w:color w:val="70AD47" w:themeColor="accent6"/>
           <w:lang w:val="en-US"/>
         </w:rPr>
         <w:t>ing</w:t>
@@ -2088,7 +2242,7 @@
         <w:rPr>
           <w:rFonts w:ascii="Consolas" w:eastAsia="Consolas" w:hAnsi="Consolas" w:cs="Consolas"/>
           <w:b/>
-          <w:color w:val="00000A"/>
+          <w:color w:val="70AD47" w:themeColor="accent6"/>
           <w:lang w:val="en-US"/>
         </w:rPr>
         <w:t xml:space="preserve"> </w:t>
@@ -2097,7 +2251,7 @@
         <w:rPr>
           <w:rFonts w:ascii="Consolas" w:eastAsia="Consolas" w:hAnsi="Consolas" w:cs="Consolas"/>
           <w:b/>
-          <w:color w:val="00000A"/>
+          <w:color w:val="70AD47" w:themeColor="accent6"/>
           <w:lang w:val="en-US"/>
         </w:rPr>
         <w:t>from</w:t>
@@ -2106,7 +2260,7 @@
         <w:rPr>
           <w:rFonts w:ascii="Consolas" w:eastAsia="Consolas" w:hAnsi="Consolas" w:cs="Consolas"/>
           <w:b/>
-          <w:color w:val="00000A"/>
+          <w:color w:val="70AD47" w:themeColor="accent6"/>
           <w:lang w:val="en-US"/>
         </w:rPr>
         <w:t xml:space="preserve"> the collection."</w:t>
@@ -2123,11 +2277,13 @@
         <w:rPr>
           <w:rFonts w:ascii="Calibri" w:eastAsia="Calibri" w:hAnsi="Calibri" w:cs="Calibri"/>
           <w:b/>
-        </w:rPr>
-      </w:pPr>
-      <w:r>
-        <w:rPr>
-          <w:rFonts w:ascii="Calibri" w:eastAsia="Calibri" w:hAnsi="Calibri" w:cs="Calibri"/>
+          <w:color w:val="70AD47" w:themeColor="accent6"/>
+        </w:rPr>
+      </w:pPr>
+      <w:r>
+        <w:rPr>
+          <w:rFonts w:ascii="Calibri" w:eastAsia="Calibri" w:hAnsi="Calibri" w:cs="Calibri"/>
+          <w:color w:val="70AD47" w:themeColor="accent6"/>
           <w:lang w:val="en-US"/>
         </w:rPr>
         <w:t xml:space="preserve">Otherwise, this function should </w:t>
@@ -2137,6 +2293,7 @@
           <w:rFonts w:ascii="Calibri" w:eastAsia="Calibri" w:hAnsi="Calibri" w:cs="Calibri"/>
           <w:b/>
           <w:bCs/>
+          <w:color w:val="70AD47" w:themeColor="accent6"/>
           <w:lang w:val="en-US"/>
         </w:rPr>
         <w:t>remove</w:t>
@@ -2144,6 +2301,7 @@
       <w:r>
         <w:rPr>
           <w:rFonts w:ascii="Calibri" w:eastAsia="Calibri" w:hAnsi="Calibri" w:cs="Calibri"/>
+          <w:color w:val="70AD47" w:themeColor="accent6"/>
           <w:lang w:val="en-US"/>
         </w:rPr>
         <w:t xml:space="preserve"> the </w:t>
@@ -2151,6 +2309,7 @@
       <w:r>
         <w:rPr>
           <w:rFonts w:ascii="Calibri" w:eastAsia="Calibri" w:hAnsi="Calibri" w:cs="Calibri"/>
+          <w:color w:val="70AD47" w:themeColor="accent6"/>
           <w:lang w:val="en-US"/>
         </w:rPr>
         <w:t>book</w:t>
@@ -2158,6 +2317,7 @@
       <w:r>
         <w:rPr>
           <w:rFonts w:ascii="Calibri" w:eastAsia="Calibri" w:hAnsi="Calibri" w:cs="Calibri"/>
+          <w:color w:val="70AD47" w:themeColor="accent6"/>
           <w:lang w:val="en-US"/>
         </w:rPr>
         <w:t xml:space="preserve"> from the array and </w:t>
@@ -2167,6 +2327,7 @@
           <w:rFonts w:ascii="Calibri" w:eastAsia="Calibri" w:hAnsi="Calibri" w:cs="Calibri"/>
           <w:b/>
           <w:bCs/>
+          <w:color w:val="70AD47" w:themeColor="accent6"/>
           <w:lang w:val="en-US"/>
         </w:rPr>
         <w:t>return</w:t>
@@ -2174,6 +2335,7 @@
       <w:r>
         <w:rPr>
           <w:rFonts w:ascii="Calibri" w:eastAsia="Calibri" w:hAnsi="Calibri" w:cs="Calibri"/>
+          <w:color w:val="70AD47" w:themeColor="accent6"/>
           <w:lang w:val="en-US"/>
         </w:rPr>
         <w:t>:</w:t>
@@ -2185,6 +2347,7 @@
         <w:rPr>
           <w:rFonts w:ascii="Consolas" w:eastAsia="Calibri" w:hAnsi="Consolas" w:cs="Calibri"/>
           <w:b/>
+          <w:color w:val="70AD47" w:themeColor="accent6"/>
           <w:lang w:val="en-US"/>
         </w:rPr>
       </w:pPr>
@@ -2192,6 +2355,7 @@
         <w:rPr>
           <w:rFonts w:ascii="Consolas" w:eastAsia="Calibri" w:hAnsi="Consolas" w:cs="Calibri"/>
           <w:b/>
+          <w:color w:val="70AD47" w:themeColor="accent6"/>
         </w:rPr>
         <w:t>"{</w:t>
       </w:r>
@@ -2200,6 +2364,7 @@
         <w:rPr>
           <w:rFonts w:ascii="Consolas" w:eastAsia="Calibri" w:hAnsi="Consolas" w:cs="Calibri"/>
           <w:b/>
+          <w:color w:val="70AD47" w:themeColor="accent6"/>
           <w:lang w:val="en-US"/>
         </w:rPr>
         <w:t>bookName</w:t>
@@ -2209,6 +2374,7 @@
         <w:rPr>
           <w:rFonts w:ascii="Consolas" w:eastAsia="Calibri" w:hAnsi="Consolas" w:cs="Calibri"/>
           <w:b/>
+          <w:color w:val="70AD47" w:themeColor="accent6"/>
         </w:rPr>
         <w:t xml:space="preserve">} </w:t>
       </w:r>
@@ -2216,6 +2382,7 @@
         <w:rPr>
           <w:rFonts w:ascii="Consolas" w:eastAsia="Calibri" w:hAnsi="Consolas" w:cs="Calibri"/>
           <w:b/>
+          <w:color w:val="70AD47" w:themeColor="accent6"/>
           <w:lang w:val="en-US"/>
         </w:rPr>
         <w:t>remove from the collection</w:t>
@@ -2224,6 +2391,7 @@
         <w:rPr>
           <w:rFonts w:ascii="Consolas" w:eastAsia="Calibri" w:hAnsi="Consolas" w:cs="Calibri"/>
           <w:b/>
+          <w:color w:val="70AD47" w:themeColor="accent6"/>
           <w:lang w:val="en-US"/>
         </w:rPr>
         <w:t>.</w:t>
@@ -2232,6 +2400,7 @@
         <w:rPr>
           <w:rFonts w:ascii="Consolas" w:eastAsia="Calibri" w:hAnsi="Consolas" w:cs="Calibri"/>
           <w:b/>
+          <w:color w:val="70AD47" w:themeColor="accent6"/>
           <w:lang w:val="en-US"/>
         </w:rPr>
         <w:t>"</w:t>
@@ -2305,11 +2474,13 @@
     <w:p>
       <w:pPr>
         <w:rPr>
-          <w:lang w:val="en-US"/>
-        </w:rPr>
-      </w:pPr>
-      <w:r>
-        <w:rPr>
+          <w:color w:val="70AD47" w:themeColor="accent6"/>
+          <w:lang w:val="en-US"/>
+        </w:rPr>
+      </w:pPr>
+      <w:r>
+        <w:rPr>
+          <w:color w:val="70AD47" w:themeColor="accent6"/>
           <w:lang w:val="en-US"/>
         </w:rPr>
         <w:t xml:space="preserve">This </w:t>
@@ -2318,12 +2489,14 @@
         <w:rPr>
           <w:b/>
           <w:bCs/>
+          <w:color w:val="70AD47" w:themeColor="accent6"/>
           <w:lang w:val="en-US"/>
         </w:rPr>
         <w:t>method</w:t>
       </w:r>
       <w:r>
         <w:rPr>
+          <w:color w:val="70AD47" w:themeColor="accent6"/>
           <w:lang w:val="en-US"/>
         </w:rPr>
         <w:t xml:space="preserve"> can be called </w:t>
@@ -2332,12 +2505,14 @@
         <w:rPr>
           <w:b/>
           <w:bCs/>
+          <w:color w:val="70AD47" w:themeColor="accent6"/>
           <w:lang w:val="en-US"/>
         </w:rPr>
         <w:t>with one parameter</w:t>
       </w:r>
       <w:r>
         <w:rPr>
+          <w:color w:val="70AD47" w:themeColor="accent6"/>
           <w:lang w:val="en-US"/>
         </w:rPr>
         <w:t xml:space="preserve"> or </w:t>
@@ -2346,12 +2521,14 @@
         <w:rPr>
           <w:b/>
           <w:bCs/>
+          <w:color w:val="70AD47" w:themeColor="accent6"/>
           <w:lang w:val="en-US"/>
         </w:rPr>
         <w:t>without</w:t>
       </w:r>
       <w:r>
         <w:rPr>
+          <w:color w:val="70AD47" w:themeColor="accent6"/>
           <w:lang w:val="en-US"/>
         </w:rPr>
         <w:t xml:space="preserve"> any.</w:t>
@@ -2360,14 +2537,19 @@
     <w:p>
       <w:pPr>
         <w:rPr>
-          <w:lang w:val="en-US"/>
-        </w:rPr>
-      </w:pPr>
-      <w:r>
+          <w:color w:val="70AD47" w:themeColor="accent6"/>
+          <w:lang w:val="en-US"/>
+        </w:rPr>
+      </w:pPr>
+      <w:r>
+        <w:rPr>
+          <w:color w:val="70AD47" w:themeColor="accent6"/>
+        </w:rPr>
         <w:t xml:space="preserve"> </w:t>
       </w:r>
       <w:r>
         <w:rPr>
+          <w:color w:val="70AD47" w:themeColor="accent6"/>
           <w:lang w:val="en-US"/>
         </w:rPr>
         <w:t xml:space="preserve">If </w:t>
@@ -2376,6 +2558,7 @@
         <w:rPr>
           <w:b/>
           <w:bCs/>
+          <w:color w:val="70AD47" w:themeColor="accent6"/>
           <w:lang w:val="en-US"/>
         </w:rPr>
         <w:t>n</w:t>
@@ -2384,12 +2567,14 @@
         <w:rPr>
           <w:b/>
           <w:bCs/>
+          <w:color w:val="70AD47" w:themeColor="accent6"/>
           <w:lang w:val="en-US"/>
         </w:rPr>
         <w:t>o</w:t>
       </w:r>
       <w:r>
         <w:rPr>
+          <w:color w:val="70AD47" w:themeColor="accent6"/>
           <w:lang w:val="en-US"/>
         </w:rPr>
         <w:t xml:space="preserve"> parameter is provided, the method should </w:t>
@@ -2398,12 +2583,14 @@
         <w:rPr>
           <w:b/>
           <w:bCs/>
+          <w:color w:val="70AD47" w:themeColor="accent6"/>
           <w:lang w:val="en-US"/>
         </w:rPr>
         <w:t>return</w:t>
       </w:r>
       <w:r>
         <w:rPr>
+          <w:color w:val="70AD47" w:themeColor="accent6"/>
           <w:lang w:val="en-US"/>
         </w:rPr>
         <w:t xml:space="preserve"> the full information of the library </w:t>
@@ -2419,12 +2606,13 @@
         <w:ind w:left="720" w:hanging="360"/>
         <w:rPr>
           <w:rFonts w:ascii="Calibri" w:eastAsia="Calibri" w:hAnsi="Calibri" w:cs="Calibri"/>
-        </w:rPr>
-      </w:pPr>
-      <w:r>
-        <w:rPr>
-          <w:rFonts w:ascii="Calibri" w:eastAsia="Calibri" w:hAnsi="Calibri" w:cs="Calibri"/>
-          <w:color w:val="00000A"/>
+          <w:color w:val="70AD47" w:themeColor="accent6"/>
+        </w:rPr>
+      </w:pPr>
+      <w:r>
+        <w:rPr>
+          <w:rFonts w:ascii="Calibri" w:eastAsia="Calibri" w:hAnsi="Calibri" w:cs="Calibri"/>
+          <w:color w:val="70AD47" w:themeColor="accent6"/>
           <w:lang w:val="en-US"/>
         </w:rPr>
         <w:t>At the first line:</w:t>
@@ -2436,14 +2624,14 @@
         <w:rPr>
           <w:rFonts w:ascii="Consolas" w:eastAsia="Consolas" w:hAnsi="Consolas" w:cs="Consolas"/>
           <w:b/>
-          <w:color w:val="00000A"/>
+          <w:color w:val="70AD47" w:themeColor="accent6"/>
         </w:rPr>
       </w:pPr>
       <w:r>
         <w:rPr>
           <w:rFonts w:ascii="Consolas" w:eastAsia="Consolas" w:hAnsi="Consolas" w:cs="Consolas"/>
           <w:b/>
-          <w:color w:val="00000A"/>
+          <w:color w:val="70AD47" w:themeColor="accent6"/>
         </w:rPr>
         <w:t>"</w:t>
       </w:r>
@@ -2451,7 +2639,7 @@
         <w:rPr>
           <w:rFonts w:ascii="Consolas" w:eastAsia="Consolas" w:hAnsi="Consolas" w:cs="Consolas"/>
           <w:b/>
-          <w:color w:val="00000A"/>
+          <w:color w:val="70AD47" w:themeColor="accent6"/>
           <w:lang w:val="en-US"/>
         </w:rPr>
         <w:t>The</w:t>
@@ -2460,7 +2648,7 @@
         <w:rPr>
           <w:rFonts w:ascii="Consolas" w:eastAsia="Consolas" w:hAnsi="Consolas" w:cs="Consolas"/>
           <w:b/>
-          <w:color w:val="00000A"/>
+          <w:color w:val="70AD47" w:themeColor="accent6"/>
         </w:rPr>
         <w:t xml:space="preserve"> </w:t>
       </w:r>
@@ -2468,7 +2656,7 @@
         <w:rPr>
           <w:rFonts w:ascii="Consolas" w:eastAsia="Consolas" w:hAnsi="Consolas" w:cs="Consolas"/>
           <w:b/>
-          <w:color w:val="000000" w:themeColor="text1"/>
+          <w:color w:val="70AD47" w:themeColor="accent6"/>
           <w:lang w:val="en-US"/>
         </w:rPr>
         <w:t>book collection</w:t>
@@ -2477,7 +2665,7 @@
         <w:rPr>
           <w:rFonts w:ascii="Consolas" w:eastAsia="Consolas" w:hAnsi="Consolas" w:cs="Consolas"/>
           <w:b/>
-          <w:color w:val="00000A"/>
+          <w:color w:val="70AD47" w:themeColor="accent6"/>
         </w:rPr>
         <w:t xml:space="preserve"> </w:t>
       </w:r>
@@ -2485,7 +2673,7 @@
         <w:rPr>
           <w:rFonts w:ascii="Consolas" w:eastAsia="Consolas" w:hAnsi="Consolas" w:cs="Consolas"/>
           <w:b/>
-          <w:color w:val="00000A"/>
+          <w:color w:val="70AD47" w:themeColor="accent6"/>
           <w:lang w:val="en-US"/>
         </w:rPr>
         <w:t>has</w:t>
@@ -2494,7 +2682,7 @@
         <w:rPr>
           <w:rFonts w:ascii="Consolas" w:eastAsia="Consolas" w:hAnsi="Consolas" w:cs="Consolas"/>
           <w:b/>
-          <w:color w:val="00000A"/>
+          <w:color w:val="70AD47" w:themeColor="accent6"/>
         </w:rPr>
         <w:t xml:space="preserve"> { </w:t>
       </w:r>
@@ -2503,7 +2691,7 @@
         <w:rPr>
           <w:rFonts w:ascii="Consolas" w:eastAsia="Consolas" w:hAnsi="Consolas" w:cs="Consolas"/>
           <w:b/>
-          <w:color w:val="00000A"/>
+          <w:color w:val="70AD47" w:themeColor="accent6"/>
           <w:lang w:val="en-US"/>
         </w:rPr>
         <w:t>emptySlots</w:t>
@@ -2513,7 +2701,7 @@
         <w:rPr>
           <w:rFonts w:ascii="Consolas" w:eastAsia="Consolas" w:hAnsi="Consolas" w:cs="Consolas"/>
           <w:b/>
-          <w:color w:val="00000A"/>
+          <w:color w:val="70AD47" w:themeColor="accent6"/>
         </w:rPr>
         <w:t xml:space="preserve"> } </w:t>
       </w:r>
@@ -2521,7 +2709,7 @@
         <w:rPr>
           <w:rFonts w:ascii="Consolas" w:eastAsia="Consolas" w:hAnsi="Consolas" w:cs="Consolas"/>
           <w:b/>
-          <w:color w:val="00000A"/>
+          <w:color w:val="70AD47" w:themeColor="accent6"/>
           <w:lang w:val="en-US"/>
         </w:rPr>
         <w:t>empty</w:t>
@@ -2530,7 +2718,7 @@
         <w:rPr>
           <w:rFonts w:ascii="Consolas" w:eastAsia="Consolas" w:hAnsi="Consolas" w:cs="Consolas"/>
           <w:b/>
-          <w:color w:val="00000A"/>
+          <w:color w:val="70AD47" w:themeColor="accent6"/>
         </w:rPr>
         <w:t xml:space="preserve"> </w:t>
       </w:r>
@@ -2538,7 +2726,7 @@
         <w:rPr>
           <w:rFonts w:ascii="Consolas" w:eastAsia="Consolas" w:hAnsi="Consolas" w:cs="Consolas"/>
           <w:b/>
-          <w:color w:val="000000" w:themeColor="text1"/>
+          <w:color w:val="70AD47" w:themeColor="accent6"/>
           <w:lang w:val="en-US"/>
         </w:rPr>
         <w:t>spots</w:t>
@@ -2547,7 +2735,7 @@
         <w:rPr>
           <w:rFonts w:ascii="Consolas" w:eastAsia="Consolas" w:hAnsi="Consolas" w:cs="Consolas"/>
           <w:b/>
-          <w:color w:val="FF0000"/>
+          <w:color w:val="70AD47" w:themeColor="accent6"/>
         </w:rPr>
         <w:t xml:space="preserve"> </w:t>
       </w:r>
@@ -2555,7 +2743,7 @@
         <w:rPr>
           <w:rFonts w:ascii="Consolas" w:eastAsia="Consolas" w:hAnsi="Consolas" w:cs="Consolas"/>
           <w:b/>
-          <w:color w:val="00000A"/>
+          <w:color w:val="70AD47" w:themeColor="accent6"/>
           <w:lang w:val="en-US"/>
         </w:rPr>
         <w:t>left</w:t>
@@ -2564,7 +2752,7 @@
         <w:rPr>
           <w:rFonts w:ascii="Consolas" w:eastAsia="Consolas" w:hAnsi="Consolas" w:cs="Consolas"/>
           <w:b/>
-          <w:color w:val="00000A"/>
+          <w:color w:val="70AD47" w:themeColor="accent6"/>
         </w:rPr>
         <w:t>."</w:t>
       </w:r>
@@ -2580,14 +2768,14 @@
         <w:rPr>
           <w:rFonts w:ascii="Consolas" w:eastAsia="Consolas" w:hAnsi="Consolas" w:cs="Consolas"/>
           <w:b/>
-          <w:color w:val="00000A"/>
+          <w:color w:val="70AD47" w:themeColor="accent6"/>
         </w:rPr>
       </w:pPr>
       <w:r>
         <w:rPr>
           <w:rFonts w:eastAsia="Consolas" w:cstheme="minorHAnsi"/>
           <w:bCs/>
-          <w:color w:val="00000A"/>
+          <w:color w:val="70AD47" w:themeColor="accent6"/>
           <w:lang w:val="en-US"/>
         </w:rPr>
         <w:t xml:space="preserve">On the lines, display information about each book, </w:t>
@@ -2596,7 +2784,7 @@
         <w:rPr>
           <w:rFonts w:eastAsia="Consolas" w:cstheme="minorHAnsi"/>
           <w:b/>
-          <w:color w:val="00000A"/>
+          <w:color w:val="70AD47" w:themeColor="accent6"/>
           <w:lang w:val="en-US"/>
         </w:rPr>
         <w:t>sorted alphabetically ascending</w:t>
@@ -2605,7 +2793,7 @@
         <w:rPr>
           <w:rFonts w:eastAsia="Consolas" w:cstheme="minorHAnsi"/>
           <w:bCs/>
-          <w:color w:val="00000A"/>
+          <w:color w:val="70AD47" w:themeColor="accent6"/>
           <w:lang w:val="en-US"/>
         </w:rPr>
         <w:t xml:space="preserve">, by their </w:t>
@@ -2615,7 +2803,7 @@
         <w:rPr>
           <w:rFonts w:ascii="Consolas" w:eastAsia="Consolas" w:hAnsi="Consolas" w:cstheme="minorHAnsi"/>
           <w:b/>
-          <w:color w:val="00000A"/>
+          <w:color w:val="70AD47" w:themeColor="accent6"/>
           <w:lang w:val="en-US"/>
         </w:rPr>
         <w:t>bookName</w:t>
@@ -2625,7 +2813,7 @@
         <w:rPr>
           <w:rFonts w:eastAsia="Consolas" w:cstheme="minorHAnsi"/>
           <w:bCs/>
-          <w:color w:val="00000A"/>
+          <w:color w:val="70AD47" w:themeColor="accent6"/>
           <w:lang w:val="en-US"/>
         </w:rPr>
         <w:t>:</w:t>
@@ -2637,14 +2825,14 @@
         <w:rPr>
           <w:rFonts w:ascii="Consolas" w:eastAsia="Consolas" w:hAnsi="Consolas" w:cs="Consolas"/>
           <w:b/>
-          <w:color w:val="00000A"/>
+          <w:color w:val="70AD47" w:themeColor="accent6"/>
         </w:rPr>
       </w:pPr>
       <w:r>
         <w:rPr>
           <w:rFonts w:ascii="Consolas" w:eastAsia="Consolas" w:hAnsi="Consolas" w:cs="Consolas"/>
           <w:b/>
-          <w:color w:val="00000A"/>
+          <w:color w:val="70AD47" w:themeColor="accent6"/>
         </w:rPr>
         <w:t>"{</w:t>
       </w:r>
@@ -2653,7 +2841,7 @@
         <w:rPr>
           <w:rFonts w:ascii="Consolas" w:eastAsia="Consolas" w:hAnsi="Consolas" w:cs="Consolas"/>
           <w:b/>
-          <w:color w:val="00000A"/>
+          <w:color w:val="70AD47" w:themeColor="accent6"/>
           <w:lang w:val="en-US"/>
         </w:rPr>
         <w:t>bookName</w:t>
@@ -2663,7 +2851,7 @@
         <w:rPr>
           <w:rFonts w:ascii="Consolas" w:eastAsia="Consolas" w:hAnsi="Consolas" w:cs="Consolas"/>
           <w:b/>
-          <w:color w:val="00000A"/>
+          <w:color w:val="70AD47" w:themeColor="accent6"/>
         </w:rPr>
         <w:t>} == {</w:t>
       </w:r>
@@ -2672,7 +2860,7 @@
         <w:rPr>
           <w:rFonts w:ascii="Consolas" w:eastAsia="Consolas" w:hAnsi="Consolas" w:cs="Consolas"/>
           <w:b/>
-          <w:color w:val="00000A"/>
+          <w:color w:val="70AD47" w:themeColor="accent6"/>
           <w:lang w:val="en-US"/>
         </w:rPr>
         <w:t>bookAuthor</w:t>
@@ -2682,7 +2870,7 @@
         <w:rPr>
           <w:rFonts w:ascii="Consolas" w:eastAsia="Consolas" w:hAnsi="Consolas" w:cs="Consolas"/>
           <w:b/>
-          <w:color w:val="00000A"/>
+          <w:color w:val="70AD47" w:themeColor="accent6"/>
         </w:rPr>
         <w:t>} - {</w:t>
       </w:r>
@@ -2690,7 +2878,7 @@
         <w:rPr>
           <w:rFonts w:ascii="Consolas" w:eastAsia="Consolas" w:hAnsi="Consolas" w:cs="Consolas"/>
           <w:b/>
-          <w:color w:val="00000A"/>
+          <w:color w:val="70AD47" w:themeColor="accent6"/>
           <w:lang w:val="en-US"/>
         </w:rPr>
         <w:t>Has</w:t>
@@ -2699,7 +2887,7 @@
         <w:rPr>
           <w:rFonts w:ascii="Consolas" w:eastAsia="Consolas" w:hAnsi="Consolas" w:cs="Consolas"/>
           <w:b/>
-          <w:color w:val="00000A"/>
+          <w:color w:val="70AD47" w:themeColor="accent6"/>
         </w:rPr>
         <w:t xml:space="preserve"> </w:t>
       </w:r>
@@ -2707,7 +2895,7 @@
         <w:rPr>
           <w:rFonts w:ascii="Consolas" w:eastAsia="Consolas" w:hAnsi="Consolas" w:cs="Consolas"/>
           <w:b/>
-          <w:color w:val="00000A"/>
+          <w:color w:val="70AD47" w:themeColor="accent6"/>
           <w:lang w:val="en-US"/>
         </w:rPr>
         <w:t>Paid</w:t>
@@ -2716,7 +2904,7 @@
         <w:rPr>
           <w:rFonts w:ascii="Consolas" w:eastAsia="Consolas" w:hAnsi="Consolas" w:cs="Consolas"/>
           <w:b/>
-          <w:color w:val="00000A"/>
+          <w:color w:val="70AD47" w:themeColor="accent6"/>
         </w:rPr>
         <w:t xml:space="preserve"> /</w:t>
       </w:r>
@@ -2724,7 +2912,7 @@
         <w:rPr>
           <w:rFonts w:ascii="Consolas" w:eastAsia="Consolas" w:hAnsi="Consolas" w:cs="Consolas"/>
           <w:b/>
-          <w:color w:val="00000A"/>
+          <w:color w:val="70AD47" w:themeColor="accent6"/>
           <w:lang w:val="en-US"/>
         </w:rPr>
         <w:t xml:space="preserve"> Not</w:t>
@@ -2733,7 +2921,7 @@
         <w:rPr>
           <w:rFonts w:ascii="Consolas" w:eastAsia="Consolas" w:hAnsi="Consolas" w:cs="Consolas"/>
           <w:b/>
-          <w:color w:val="00000A"/>
+          <w:color w:val="70AD47" w:themeColor="accent6"/>
         </w:rPr>
         <w:t xml:space="preserve"> </w:t>
       </w:r>
@@ -2741,7 +2929,7 @@
         <w:rPr>
           <w:rFonts w:ascii="Consolas" w:eastAsia="Consolas" w:hAnsi="Consolas" w:cs="Consolas"/>
           <w:b/>
-          <w:color w:val="00000A"/>
+          <w:color w:val="70AD47" w:themeColor="accent6"/>
           <w:lang w:val="en-US"/>
         </w:rPr>
         <w:t>Paid</w:t>
@@ -2750,7 +2938,7 @@
         <w:rPr>
           <w:rFonts w:ascii="Consolas" w:eastAsia="Consolas" w:hAnsi="Consolas" w:cs="Consolas"/>
           <w:b/>
-          <w:color w:val="00000A"/>
+          <w:color w:val="70AD47" w:themeColor="accent6"/>
         </w:rPr>
         <w:t>}</w:t>
       </w:r>
@@ -2758,7 +2946,7 @@
         <w:rPr>
           <w:rFonts w:ascii="Consolas" w:eastAsia="Consolas" w:hAnsi="Consolas" w:cs="Consolas"/>
           <w:b/>
-          <w:color w:val="00000A"/>
+          <w:color w:val="70AD47" w:themeColor="accent6"/>
           <w:lang w:val="en-US"/>
         </w:rPr>
         <w:t>.</w:t>
@@ -2767,7 +2955,7 @@
         <w:rPr>
           <w:rFonts w:ascii="Consolas" w:eastAsia="Consolas" w:hAnsi="Consolas" w:cs="Consolas"/>
           <w:b/>
-          <w:color w:val="00000A"/>
+          <w:color w:val="70AD47" w:themeColor="accent6"/>
         </w:rPr>
         <w:t>"</w:t>
       </w:r>
@@ -3173,7 +3361,7 @@
     </w:p>
     <w:p>
       <w:pPr>
-        <w:pStyle w:val="2"/>
+        <w:pStyle w:val="Heading2"/>
         <w:numPr>
           <w:ilvl w:val="0"/>
           <w:numId w:val="0"/>
@@ -3192,7 +3380,7 @@
     </w:p>
     <w:tbl>
       <w:tblPr>
-        <w:tblStyle w:val="a6"/>
+        <w:tblStyle w:val="TableGrid"/>
         <w:tblW w:w="0" w:type="auto"/>
         <w:jc w:val="center"/>
         <w:tblLook w:val="04A0" w:firstRow="1" w:lastRow="0" w:firstColumn="1" w:lastColumn="0" w:noHBand="0" w:noVBand="1"/>
@@ -3881,7 +4069,7 @@
     </w:p>
     <w:tbl>
       <w:tblPr>
-        <w:tblStyle w:val="a6"/>
+        <w:tblStyle w:val="TableGrid"/>
         <w:tblW w:w="0" w:type="auto"/>
         <w:jc w:val="center"/>
         <w:tblLook w:val="04A0" w:firstRow="1" w:lastRow="0" w:firstColumn="1" w:lastColumn="0" w:noHBand="0" w:noVBand="1"/>
@@ -3999,7 +4187,7 @@
     </w:p>
     <w:tbl>
       <w:tblPr>
-        <w:tblStyle w:val="a6"/>
+        <w:tblStyle w:val="TableGrid"/>
         <w:tblW w:w="0" w:type="auto"/>
         <w:jc w:val="center"/>
         <w:tblLook w:val="04A0" w:firstRow="1" w:lastRow="0" w:firstColumn="1" w:lastColumn="0" w:noHBand="0" w:noVBand="1"/>
@@ -4651,7 +4839,7 @@
     </w:p>
     <w:tbl>
       <w:tblPr>
-        <w:tblStyle w:val="a6"/>
+        <w:tblStyle w:val="TableGrid"/>
         <w:tblW w:w="0" w:type="auto"/>
         <w:jc w:val="center"/>
         <w:tblLook w:val="04A0" w:firstRow="1" w:lastRow="0" w:firstColumn="1" w:lastColumn="0" w:noHBand="0" w:noVBand="1"/>
@@ -4865,7 +5053,7 @@
     </w:p>
     <w:tbl>
       <w:tblPr>
-        <w:tblStyle w:val="a6"/>
+        <w:tblStyle w:val="TableGrid"/>
         <w:tblW w:w="0" w:type="auto"/>
         <w:jc w:val="center"/>
         <w:tblLook w:val="04A0" w:firstRow="1" w:lastRow="0" w:firstColumn="1" w:lastColumn="0" w:noHBand="0" w:noVBand="1"/>
@@ -5715,7 +5903,7 @@
     </w:p>
     <w:tbl>
       <w:tblPr>
-        <w:tblStyle w:val="a6"/>
+        <w:tblStyle w:val="TableGrid"/>
         <w:tblW w:w="0" w:type="auto"/>
         <w:jc w:val="center"/>
         <w:tblLook w:val="04A0" w:firstRow="1" w:lastRow="0" w:firstColumn="1" w:lastColumn="0" w:noHBand="0" w:noVBand="1"/>
@@ -5821,7 +6009,7 @@
     </w:p>
     <w:tbl>
       <w:tblPr>
-        <w:tblStyle w:val="a6"/>
+        <w:tblStyle w:val="TableGrid"/>
         <w:tblW w:w="0" w:type="auto"/>
         <w:jc w:val="center"/>
         <w:tblLook w:val="04A0" w:firstRow="1" w:lastRow="0" w:firstColumn="1" w:lastColumn="0" w:noHBand="0" w:noVBand="1"/>
@@ -6260,7 +6448,7 @@
     </w:p>
     <w:tbl>
       <w:tblPr>
-        <w:tblStyle w:val="a6"/>
+        <w:tblStyle w:val="TableGrid"/>
         <w:tblW w:w="0" w:type="auto"/>
         <w:jc w:val="center"/>
         <w:tblLook w:val="04A0" w:firstRow="1" w:lastRow="0" w:firstColumn="1" w:lastColumn="0" w:noHBand="0" w:noVBand="1"/>
@@ -6460,7 +6648,7 @@
     </w:p>
     <w:tbl>
       <w:tblPr>
-        <w:tblStyle w:val="a6"/>
+        <w:tblStyle w:val="TableGrid"/>
         <w:tblW w:w="0" w:type="auto"/>
         <w:jc w:val="center"/>
         <w:tblLook w:val="04A0" w:firstRow="1" w:lastRow="0" w:firstColumn="1" w:lastColumn="0" w:noHBand="0" w:noVBand="1"/>
@@ -7198,7 +7386,7 @@
     </w:p>
     <w:tbl>
       <w:tblPr>
-        <w:tblStyle w:val="a6"/>
+        <w:tblStyle w:val="TableGrid"/>
         <w:tblW w:w="0" w:type="auto"/>
         <w:jc w:val="center"/>
         <w:tblLook w:val="04A0" w:firstRow="1" w:lastRow="0" w:firstColumn="1" w:lastColumn="0" w:noHBand="0" w:noVBand="1"/>
@@ -9355,7 +9543,7 @@
     <w:lvl w:ilvl="0" w:tplc="16E6D124">
       <w:start w:val="1"/>
       <w:numFmt w:val="decimal"/>
-      <w:pStyle w:val="2"/>
+      <w:pStyle w:val="Heading2"/>
       <w:lvlText w:val="%1."/>
       <w:lvlJc w:val="left"/>
       <w:pPr>
@@ -12043,15 +12231,15 @@
     <w:lsdException w:name="Unresolved Mention" w:semiHidden="1" w:unhideWhenUsed="1"/>
     <w:lsdException w:name="Smart Link" w:semiHidden="1" w:unhideWhenUsed="1"/>
   </w:latentStyles>
-  <w:style w:type="paragraph" w:default="1" w:styleId="a">
+  <w:style w:type="paragraph" w:default="1" w:styleId="Normal">
     <w:name w:val="Normal"/>
     <w:qFormat/>
   </w:style>
-  <w:style w:type="paragraph" w:styleId="2">
+  <w:style w:type="paragraph" w:styleId="Heading2">
     <w:name w:val="heading 2"/>
-    <w:basedOn w:val="a"/>
-    <w:next w:val="a"/>
-    <w:link w:val="20"/>
+    <w:basedOn w:val="Normal"/>
+    <w:next w:val="Normal"/>
+    <w:link w:val="Heading2Char"/>
     <w:uiPriority w:val="9"/>
     <w:qFormat/>
     <w:rsid w:val="001B101B"/>
@@ -12075,11 +12263,11 @@
       <w:lang w:val="en-US"/>
     </w:rPr>
   </w:style>
-  <w:style w:type="paragraph" w:styleId="3">
+  <w:style w:type="paragraph" w:styleId="Heading3">
     <w:name w:val="heading 3"/>
-    <w:basedOn w:val="a"/>
-    <w:next w:val="a"/>
-    <w:link w:val="30"/>
+    <w:basedOn w:val="Normal"/>
+    <w:next w:val="Normal"/>
+    <w:link w:val="Heading3Char"/>
     <w:uiPriority w:val="9"/>
     <w:unhideWhenUsed/>
     <w:qFormat/>
@@ -12097,11 +12285,11 @@
       <w:szCs w:val="24"/>
     </w:rPr>
   </w:style>
-  <w:style w:type="paragraph" w:styleId="4">
+  <w:style w:type="paragraph" w:styleId="Heading4">
     <w:name w:val="heading 4"/>
-    <w:basedOn w:val="a"/>
-    <w:next w:val="a"/>
-    <w:link w:val="40"/>
+    <w:basedOn w:val="Normal"/>
+    <w:next w:val="Normal"/>
+    <w:link w:val="Heading4Char"/>
     <w:uiPriority w:val="9"/>
     <w:semiHidden/>
     <w:unhideWhenUsed/>
@@ -12120,13 +12308,13 @@
       <w:color w:val="2E74B5" w:themeColor="accent1" w:themeShade="BF"/>
     </w:rPr>
   </w:style>
-  <w:style w:type="character" w:default="1" w:styleId="a0">
+  <w:style w:type="character" w:default="1" w:styleId="DefaultParagraphFont">
     <w:name w:val="Default Paragraph Font"/>
     <w:uiPriority w:val="1"/>
     <w:semiHidden/>
     <w:unhideWhenUsed/>
   </w:style>
-  <w:style w:type="table" w:default="1" w:styleId="a1">
+  <w:style w:type="table" w:default="1" w:styleId="TableNormal">
     <w:name w:val="Normal Table"/>
     <w:uiPriority w:val="99"/>
     <w:semiHidden/>
@@ -12141,16 +12329,16 @@
       </w:tblCellMar>
     </w:tblPr>
   </w:style>
-  <w:style w:type="numbering" w:default="1" w:styleId="a2">
+  <w:style w:type="numbering" w:default="1" w:styleId="NoList">
     <w:name w:val="No List"/>
     <w:uiPriority w:val="99"/>
     <w:semiHidden/>
     <w:unhideWhenUsed/>
   </w:style>
-  <w:style w:type="character" w:customStyle="1" w:styleId="20">
-    <w:name w:val="Заглавие 2 Знак"/>
-    <w:basedOn w:val="a0"/>
-    <w:link w:val="2"/>
+  <w:style w:type="character" w:customStyle="1" w:styleId="Heading2Char">
+    <w:name w:val="Heading 2 Char"/>
+    <w:basedOn w:val="DefaultParagraphFont"/>
+    <w:link w:val="Heading2"/>
     <w:uiPriority w:val="9"/>
     <w:rsid w:val="001B101B"/>
     <w:rPr>
@@ -12165,13 +12353,13 @@
   </w:style>
   <w:style w:type="character" w:customStyle="1" w:styleId="jlqj4b">
     <w:name w:val="jlqj4b"/>
-    <w:basedOn w:val="a0"/>
+    <w:basedOn w:val="DefaultParagraphFont"/>
     <w:rsid w:val="001B101B"/>
   </w:style>
-  <w:style w:type="paragraph" w:styleId="a3">
+  <w:style w:type="paragraph" w:styleId="ListParagraph">
     <w:name w:val="List Paragraph"/>
-    <w:basedOn w:val="a"/>
-    <w:link w:val="a4"/>
+    <w:basedOn w:val="Normal"/>
+    <w:link w:val="ListParagraphChar"/>
     <w:uiPriority w:val="34"/>
     <w:qFormat/>
     <w:rsid w:val="00196AB8"/>
@@ -12184,10 +12372,10 @@
       <w:lang w:val="en-US"/>
     </w:rPr>
   </w:style>
-  <w:style w:type="character" w:customStyle="1" w:styleId="a4">
-    <w:name w:val="Списък на абзаци Знак"/>
-    <w:basedOn w:val="a0"/>
-    <w:link w:val="a3"/>
+  <w:style w:type="character" w:customStyle="1" w:styleId="ListParagraphChar">
+    <w:name w:val="List Paragraph Char"/>
+    <w:basedOn w:val="DefaultParagraphFont"/>
+    <w:link w:val="ListParagraph"/>
     <w:uiPriority w:val="34"/>
     <w:qFormat/>
     <w:rsid w:val="00196AB8"/>
@@ -12195,10 +12383,10 @@
       <w:lang w:val="en-US"/>
     </w:rPr>
   </w:style>
-  <w:style w:type="character" w:customStyle="1" w:styleId="30">
-    <w:name w:val="Заглавие 3 Знак"/>
-    <w:basedOn w:val="a0"/>
-    <w:link w:val="3"/>
+  <w:style w:type="character" w:customStyle="1" w:styleId="Heading3Char">
+    <w:name w:val="Heading 3 Char"/>
+    <w:basedOn w:val="DefaultParagraphFont"/>
+    <w:link w:val="Heading3"/>
     <w:uiPriority w:val="9"/>
     <w:rsid w:val="00196AB8"/>
     <w:rPr>
@@ -12208,7 +12396,7 @@
       <w:szCs w:val="24"/>
     </w:rPr>
   </w:style>
-  <w:style w:type="paragraph" w:styleId="a5">
+  <w:style w:type="paragraph" w:styleId="NoSpacing">
     <w:name w:val="No Spacing"/>
     <w:uiPriority w:val="1"/>
     <w:qFormat/>
@@ -12219,13 +12407,13 @@
   </w:style>
   <w:style w:type="character" w:customStyle="1" w:styleId="viiyi">
     <w:name w:val="viiyi"/>
-    <w:basedOn w:val="a0"/>
+    <w:basedOn w:val="DefaultParagraphFont"/>
     <w:rsid w:val="00205B9E"/>
   </w:style>
-  <w:style w:type="character" w:customStyle="1" w:styleId="40">
-    <w:name w:val="Заглавие 4 Знак"/>
-    <w:basedOn w:val="a0"/>
-    <w:link w:val="4"/>
+  <w:style w:type="character" w:customStyle="1" w:styleId="Heading4Char">
+    <w:name w:val="Heading 4 Char"/>
+    <w:basedOn w:val="DefaultParagraphFont"/>
+    <w:link w:val="Heading4"/>
     <w:uiPriority w:val="9"/>
     <w:semiHidden/>
     <w:rsid w:val="002A6CE1"/>
@@ -12236,10 +12424,10 @@
       <w:color w:val="2E74B5" w:themeColor="accent1" w:themeShade="BF"/>
     </w:rPr>
   </w:style>
-  <w:style w:type="paragraph" w:styleId="HTML">
+  <w:style w:type="paragraph" w:styleId="HTMLPreformatted">
     <w:name w:val="HTML Preformatted"/>
-    <w:basedOn w:val="a"/>
-    <w:link w:val="HTML0"/>
+    <w:basedOn w:val="Normal"/>
+    <w:link w:val="HTMLPreformattedChar"/>
     <w:uiPriority w:val="99"/>
     <w:unhideWhenUsed/>
     <w:rsid w:val="001307BB"/>
@@ -12271,10 +12459,10 @@
       <w:lang w:val="en-US"/>
     </w:rPr>
   </w:style>
-  <w:style w:type="character" w:customStyle="1" w:styleId="HTML0">
-    <w:name w:val="HTML стандартен Знак"/>
-    <w:basedOn w:val="a0"/>
-    <w:link w:val="HTML"/>
+  <w:style w:type="character" w:customStyle="1" w:styleId="HTMLPreformattedChar">
+    <w:name w:val="HTML Preformatted Char"/>
+    <w:basedOn w:val="DefaultParagraphFont"/>
+    <w:link w:val="HTMLPreformatted"/>
     <w:uiPriority w:val="99"/>
     <w:rsid w:val="001307BB"/>
     <w:rPr>
@@ -12286,7 +12474,7 @@
   </w:style>
   <w:style w:type="paragraph" w:customStyle="1" w:styleId="PreformattedText">
     <w:name w:val="Preformatted Text"/>
-    <w:basedOn w:val="a"/>
+    <w:basedOn w:val="Normal"/>
     <w:uiPriority w:val="99"/>
     <w:rsid w:val="000134E4"/>
     <w:pPr>
@@ -12301,17 +12489,17 @@
   </w:style>
   <w:style w:type="character" w:customStyle="1" w:styleId="value">
     <w:name w:val="value"/>
-    <w:basedOn w:val="a0"/>
+    <w:basedOn w:val="DefaultParagraphFont"/>
     <w:rsid w:val="000134E4"/>
   </w:style>
   <w:style w:type="character" w:customStyle="1" w:styleId="normaltextrun">
     <w:name w:val="normaltextrun"/>
-    <w:basedOn w:val="a0"/>
+    <w:basedOn w:val="DefaultParagraphFont"/>
     <w:rsid w:val="0094028E"/>
   </w:style>
   <w:style w:type="character" w:customStyle="1" w:styleId="CodeChar">
     <w:name w:val="Code Char"/>
-    <w:basedOn w:val="a0"/>
+    <w:basedOn w:val="DefaultParagraphFont"/>
     <w:link w:val="Code"/>
     <w:qFormat/>
     <w:locked/>
@@ -12324,7 +12512,7 @@
   </w:style>
   <w:style w:type="paragraph" w:customStyle="1" w:styleId="Code">
     <w:name w:val="Code"/>
-    <w:basedOn w:val="a"/>
+    <w:basedOn w:val="Normal"/>
     <w:link w:val="CodeChar"/>
     <w:qFormat/>
     <w:rsid w:val="00F84DF0"/>
@@ -12337,9 +12525,9 @@
       <w:noProof/>
     </w:rPr>
   </w:style>
-  <w:style w:type="table" w:styleId="a6">
+  <w:style w:type="table" w:styleId="TableGrid">
     <w:name w:val="Table Grid"/>
-    <w:basedOn w:val="a1"/>
+    <w:basedOn w:val="TableNormal"/>
     <w:uiPriority w:val="39"/>
     <w:rsid w:val="0013050B"/>
     <w:pPr>

</xml_diff>